<commit_message>
UC2 - Gestion de Archivos OK de Edgar Cusi
</commit_message>
<xml_diff>
--- a/SEMANA07/UC2/00352571007IS06S11072146UnidaddeCompetencia2.docx
+++ b/SEMANA07/UC2/00352571007IS06S11072146UnidaddeCompetencia2.docx
@@ -1,6 +1,6 @@
 
 <file path=word/document.xml><?xml version="1.0" encoding="utf-8"?>
-<w:document xmlns:wpc="http://schemas.microsoft.com/office/word/2010/wordprocessingCanvas" xmlns:cx="http://schemas.microsoft.com/office/drawing/2014/chartex" xmlns:mc="http://schemas.openxmlformats.org/markup-compatibility/2006" xmlns:o="urn:schemas-microsoft-com:office:office" xmlns:r="http://schemas.openxmlformats.org/officeDocument/2006/relationships" xmlns:m="http://schemas.openxmlformats.org/officeDocument/2006/math" xmlns:v="urn:schemas-microsoft-com:vml" xmlns:wp14="http://schemas.microsoft.com/office/word/2010/wordprocessingDrawing" xmlns:wp="http://schemas.openxmlformats.org/drawingml/2006/wordprocessingDrawing" xmlns:w10="urn:schemas-microsoft-com:office:word" xmlns:w="http://schemas.openxmlformats.org/wordprocessingml/2006/main" xmlns:w14="http://schemas.microsoft.com/office/word/2010/wordml" xmlns:w15="http://schemas.microsoft.com/office/word/2012/wordml" xmlns:w16se="http://schemas.microsoft.com/office/word/2015/wordml/symex" xmlns:wpg="http://schemas.microsoft.com/office/word/2010/wordprocessingGroup" xmlns:wpi="http://schemas.microsoft.com/office/word/2010/wordprocessingInk" xmlns:wne="http://schemas.microsoft.com/office/word/2006/wordml" xmlns:wps="http://schemas.microsoft.com/office/word/2010/wordprocessingShape" mc:Ignorable="w14 w15 w16se wp14">
+<w:document xmlns:wpc="http://schemas.microsoft.com/office/word/2010/wordprocessingCanvas" xmlns:cx="http://schemas.microsoft.com/office/drawing/2014/chartex" xmlns:cx1="http://schemas.microsoft.com/office/drawing/2015/9/8/chartex" xmlns:cx2="http://schemas.microsoft.com/office/drawing/2015/10/21/chartex" xmlns:cx3="http://schemas.microsoft.com/office/drawing/2016/5/9/chartex" xmlns:cx4="http://schemas.microsoft.com/office/drawing/2016/5/10/chartex" xmlns:cx5="http://schemas.microsoft.com/office/drawing/2016/5/11/chartex" xmlns:cx6="http://schemas.microsoft.com/office/drawing/2016/5/12/chartex" xmlns:cx7="http://schemas.microsoft.com/office/drawing/2016/5/13/chartex" xmlns:cx8="http://schemas.microsoft.com/office/drawing/2016/5/14/chartex" xmlns:mc="http://schemas.openxmlformats.org/markup-compatibility/2006" xmlns:aink="http://schemas.microsoft.com/office/drawing/2016/ink" xmlns:am3d="http://schemas.microsoft.com/office/drawing/2017/model3d" xmlns:o="urn:schemas-microsoft-com:office:office" xmlns:oel="http://schemas.microsoft.com/office/2019/extlst" xmlns:r="http://schemas.openxmlformats.org/officeDocument/2006/relationships" xmlns:m="http://schemas.openxmlformats.org/officeDocument/2006/math" xmlns:v="urn:schemas-microsoft-com:vml" xmlns:wp14="http://schemas.microsoft.com/office/word/2010/wordprocessingDrawing" xmlns:wp="http://schemas.openxmlformats.org/drawingml/2006/wordprocessingDrawing" xmlns:w10="urn:schemas-microsoft-com:office:word" xmlns:w="http://schemas.openxmlformats.org/wordprocessingml/2006/main" xmlns:w14="http://schemas.microsoft.com/office/word/2010/wordml" xmlns:w15="http://schemas.microsoft.com/office/word/2012/wordml" xmlns:w16cex="http://schemas.microsoft.com/office/word/2018/wordml/cex" xmlns:w16cid="http://schemas.microsoft.com/office/word/2016/wordml/cid" xmlns:w16="http://schemas.microsoft.com/office/word/2018/wordml" xmlns:w16sdtdh="http://schemas.microsoft.com/office/word/2020/wordml/sdtdatahash" xmlns:w16se="http://schemas.microsoft.com/office/word/2015/wordml/symex" xmlns:wpg="http://schemas.microsoft.com/office/word/2010/wordprocessingGroup" xmlns:wpi="http://schemas.microsoft.com/office/word/2010/wordprocessingInk" xmlns:wne="http://schemas.microsoft.com/office/word/2006/wordml" xmlns:wps="http://schemas.microsoft.com/office/word/2010/wordprocessingShape" mc:Ignorable="w14 w15 w16se w16cid w16 w16cex w16sdtdh wp14">
   <w:body>
     <w:p>
       <w:pPr>
@@ -11,109 +11,84 @@
           <w:b/>
           <w:bCs/>
           <w:color w:val="000000"/>
-        </w:rPr>
-      </w:pPr>
-      <w:proofErr w:type="spellStart"/>
+          <w:lang w:val="es-PE"/>
+        </w:rPr>
+      </w:pPr>
       <w:r>
         <w:rPr>
           <w:rFonts w:ascii="Arial" w:eastAsia="Times New Roman" w:hAnsi="Arial" w:cs="Arial"/>
           <w:b/>
           <w:bCs/>
           <w:color w:val="000000"/>
-        </w:rPr>
-        <w:t>Unidad</w:t>
-      </w:r>
-      <w:proofErr w:type="spellEnd"/>
-      <w:r>
+          <w:lang w:val="es-PE"/>
+        </w:rPr>
+        <w:t>Unidad de Competencia 2</w:t>
+      </w:r>
+    </w:p>
+    <w:p>
+      <w:pPr>
+        <w:spacing w:after="0" w:line="240" w:lineRule="auto"/>
+        <w:jc w:val="center"/>
         <w:rPr>
           <w:rFonts w:ascii="Arial" w:eastAsia="Times New Roman" w:hAnsi="Arial" w:cs="Arial"/>
           <w:b/>
           <w:bCs/>
           <w:color w:val="000000"/>
-        </w:rPr>
-        <w:t xml:space="preserve"> de </w:t>
-      </w:r>
-      <w:proofErr w:type="spellStart"/>
-      <w:r>
+          <w:lang w:val="es-PE"/>
+        </w:rPr>
+      </w:pPr>
+    </w:p>
+    <w:p>
+      <w:pPr>
+        <w:spacing w:after="0" w:line="240" w:lineRule="auto"/>
         <w:rPr>
           <w:rFonts w:ascii="Arial" w:eastAsia="Times New Roman" w:hAnsi="Arial" w:cs="Arial"/>
           <w:b/>
           <w:bCs/>
           <w:color w:val="000000"/>
-        </w:rPr>
-        <w:t>Competencia</w:t>
-      </w:r>
-      <w:proofErr w:type="spellEnd"/>
+          <w:lang w:val="es-PE"/>
+        </w:rPr>
+      </w:pPr>
       <w:r>
         <w:rPr>
           <w:rFonts w:ascii="Arial" w:eastAsia="Times New Roman" w:hAnsi="Arial" w:cs="Arial"/>
           <w:b/>
           <w:bCs/>
           <w:color w:val="000000"/>
-        </w:rPr>
-        <w:t xml:space="preserve"> 2</w:t>
-      </w:r>
-    </w:p>
-    <w:p>
-      <w:pPr>
-        <w:spacing w:after="0" w:line="240" w:lineRule="auto"/>
-        <w:jc w:val="center"/>
+          <w:lang w:val="es-PE"/>
+        </w:rPr>
+        <w:t xml:space="preserve">Nombre: </w:t>
+      </w:r>
+      <w:r>
         <w:rPr>
           <w:rFonts w:ascii="Arial" w:eastAsia="Times New Roman" w:hAnsi="Arial" w:cs="Arial"/>
           <w:b/>
           <w:bCs/>
           <w:color w:val="000000"/>
-        </w:rPr>
-      </w:pPr>
-    </w:p>
-    <w:p>
-      <w:pPr>
-        <w:spacing w:after="0" w:line="240" w:lineRule="auto"/>
+          <w:lang w:val="es-PE"/>
+        </w:rPr>
+        <w:t>E</w:t>
+      </w:r>
+      <w:r>
         <w:rPr>
           <w:rFonts w:ascii="Arial" w:eastAsia="Times New Roman" w:hAnsi="Arial" w:cs="Arial"/>
           <w:b/>
           <w:bCs/>
           <w:color w:val="000000"/>
-        </w:rPr>
-      </w:pPr>
-      <w:bookmarkStart w:id="0" w:name="_GoBack"/>
-      <w:bookmarkEnd w:id="0"/>
-      <w:r>
+          <w:lang w:val="es-PE"/>
+        </w:rPr>
+        <w:t>dgar Raul Cusi Osccorima</w:t>
+      </w:r>
+    </w:p>
+    <w:p>
+      <w:pPr>
+        <w:spacing w:after="0" w:line="240" w:lineRule="auto"/>
         <w:rPr>
           <w:rFonts w:ascii="Arial" w:eastAsia="Times New Roman" w:hAnsi="Arial" w:cs="Arial"/>
           <w:b/>
           <w:bCs/>
           <w:color w:val="000000"/>
-        </w:rPr>
-        <w:t>Nombre</w:t>
-      </w:r>
-      <w:r>
-        <w:rPr>
-          <w:rFonts w:ascii="Arial" w:eastAsia="Times New Roman" w:hAnsi="Arial" w:cs="Arial"/>
-          <w:b/>
-          <w:bCs/>
-          <w:color w:val="000000"/>
-        </w:rPr>
-        <w:t>:</w:t>
-      </w:r>
-      <w:r>
-        <w:rPr>
-          <w:rFonts w:ascii="Arial" w:eastAsia="Times New Roman" w:hAnsi="Arial" w:cs="Arial"/>
-          <w:b/>
-          <w:bCs/>
-          <w:color w:val="000000"/>
-        </w:rPr>
-        <w:t xml:space="preserve"> ------------------------------------------------------------------------------------------------</w:t>
-      </w:r>
-    </w:p>
-    <w:p>
-      <w:pPr>
-        <w:spacing w:after="0" w:line="240" w:lineRule="auto"/>
-        <w:rPr>
-          <w:rFonts w:ascii="Arial" w:eastAsia="Times New Roman" w:hAnsi="Arial" w:cs="Arial"/>
-          <w:b/>
-          <w:bCs/>
-          <w:color w:val="000000"/>
+          <w:lang w:val="es-PE"/>
         </w:rPr>
       </w:pPr>
     </w:p>
@@ -174,7 +149,16 @@
           <w:szCs w:val="24"/>
           <w:lang w:val="es-ES"/>
         </w:rPr>
-        <w:t>travez</w:t>
+        <w:t>trave</w:t>
+      </w:r>
+      <w:r>
+        <w:rPr>
+          <w:rFonts w:ascii="Times New Roman" w:eastAsia="Times New Roman" w:hAnsi="Times New Roman" w:cs="Times New Roman"/>
+          <w:sz w:val="24"/>
+          <w:szCs w:val="24"/>
+          <w:lang w:val="es-ES"/>
+        </w:rPr>
+        <w:t>s</w:t>
       </w:r>
       <w:proofErr w:type="spellEnd"/>
       <w:r>
@@ -249,7 +233,27 @@
           <w:szCs w:val="24"/>
           <w:lang w:val="es-ES"/>
         </w:rPr>
-        <w:t xml:space="preserve">Compartir el link de </w:t>
+        <w:t xml:space="preserve">Compartir el </w:t>
+      </w:r>
+      <w:proofErr w:type="gramStart"/>
+      <w:r>
+        <w:rPr>
+          <w:rFonts w:ascii="Times New Roman" w:eastAsia="Times New Roman" w:hAnsi="Times New Roman" w:cs="Times New Roman"/>
+          <w:sz w:val="24"/>
+          <w:szCs w:val="24"/>
+          <w:lang w:val="es-ES"/>
+        </w:rPr>
+        <w:t>link</w:t>
+      </w:r>
+      <w:proofErr w:type="gramEnd"/>
+      <w:r>
+        <w:rPr>
+          <w:rFonts w:ascii="Times New Roman" w:eastAsia="Times New Roman" w:hAnsi="Times New Roman" w:cs="Times New Roman"/>
+          <w:sz w:val="24"/>
+          <w:szCs w:val="24"/>
+          <w:lang w:val="es-ES"/>
+        </w:rPr>
+        <w:t xml:space="preserve"> de </w:t>
       </w:r>
       <w:proofErr w:type="spellStart"/>
       <w:r>
@@ -285,7 +289,7 @@
           <w:szCs w:val="24"/>
           <w:lang w:val="es-ES"/>
         </w:rPr>
-        <w:t xml:space="preserve">Entregar el documento al </w:t>
+        <w:t xml:space="preserve">Entregar el documento aula virtual en </w:t>
       </w:r>
       <w:proofErr w:type="spellStart"/>
       <w:r>
@@ -295,57 +299,169 @@
           <w:szCs w:val="24"/>
           <w:lang w:val="es-ES"/>
         </w:rPr>
-        <w:t>ula</w:t>
+        <w:t>pdf</w:t>
       </w:r>
       <w:proofErr w:type="spellEnd"/>
-      <w:r>
-        <w:rPr>
-          <w:rFonts w:ascii="Times New Roman" w:eastAsia="Times New Roman" w:hAnsi="Times New Roman" w:cs="Times New Roman"/>
-          <w:sz w:val="24"/>
-          <w:szCs w:val="24"/>
-          <w:lang w:val="es-ES"/>
-        </w:rPr>
-        <w:t xml:space="preserve"> virtual en </w:t>
-      </w:r>
-      <w:proofErr w:type="spellStart"/>
-      <w:r>
-        <w:rPr>
-          <w:rFonts w:ascii="Times New Roman" w:eastAsia="Times New Roman" w:hAnsi="Times New Roman" w:cs="Times New Roman"/>
-          <w:sz w:val="24"/>
-          <w:szCs w:val="24"/>
-          <w:lang w:val="es-ES"/>
-        </w:rPr>
-        <w:t>pdf</w:t>
-      </w:r>
-      <w:proofErr w:type="spellEnd"/>
-    </w:p>
-    <w:p>
-      <w:pPr>
-        <w:spacing w:after="0" w:line="240" w:lineRule="auto"/>
-        <w:rPr>
-          <w:rFonts w:ascii="Times New Roman" w:eastAsia="Times New Roman" w:hAnsi="Times New Roman" w:cs="Times New Roman"/>
-          <w:sz w:val="24"/>
-          <w:szCs w:val="24"/>
-          <w:lang w:val="es-ES"/>
-        </w:rPr>
-      </w:pPr>
-      <w:r>
-        <w:rPr>
-          <w:rFonts w:ascii="Times New Roman" w:eastAsia="Times New Roman" w:hAnsi="Times New Roman" w:cs="Times New Roman"/>
-          <w:sz w:val="24"/>
-          <w:szCs w:val="24"/>
-          <w:lang w:val="es-ES"/>
-        </w:rPr>
-        <w:br/>
-      </w:r>
-    </w:p>
-    <w:p>
-      <w:pPr>
+    </w:p>
+    <w:p>
+      <w:pPr>
+        <w:spacing w:after="0" w:line="240" w:lineRule="auto"/>
+        <w:rPr>
+          <w:rFonts w:ascii="Times New Roman" w:eastAsia="Times New Roman" w:hAnsi="Times New Roman" w:cs="Times New Roman"/>
+          <w:sz w:val="24"/>
+          <w:szCs w:val="24"/>
+          <w:lang w:val="es-ES"/>
+        </w:rPr>
+      </w:pPr>
+    </w:p>
+    <w:p>
+      <w:pPr>
+        <w:pStyle w:val="Prrafodelista"/>
         <w:numPr>
           <w:ilvl w:val="0"/>
           <w:numId w:val="1"/>
         </w:numPr>
         <w:spacing w:after="0" w:line="240" w:lineRule="auto"/>
+        <w:rPr>
+          <w:rFonts w:ascii="Times New Roman" w:eastAsia="Times New Roman" w:hAnsi="Times New Roman" w:cs="Times New Roman"/>
+          <w:sz w:val="24"/>
+          <w:szCs w:val="24"/>
+          <w:lang w:val="es-ES"/>
+        </w:rPr>
+      </w:pPr>
+      <w:proofErr w:type="spellStart"/>
+      <w:r>
+        <w:rPr>
+          <w:rFonts w:ascii="Times New Roman" w:eastAsia="Times New Roman" w:hAnsi="Times New Roman" w:cs="Times New Roman"/>
+          <w:sz w:val="24"/>
+          <w:szCs w:val="24"/>
+          <w:lang w:val="es-ES"/>
+        </w:rPr>
+        <w:t>Caputura</w:t>
+      </w:r>
+      <w:proofErr w:type="spellEnd"/>
+      <w:r>
+        <w:rPr>
+          <w:rFonts w:ascii="Times New Roman" w:eastAsia="Times New Roman" w:hAnsi="Times New Roman" w:cs="Times New Roman"/>
+          <w:sz w:val="24"/>
+          <w:szCs w:val="24"/>
+          <w:lang w:val="es-ES"/>
+        </w:rPr>
+        <w:t xml:space="preserve"> del </w:t>
+      </w:r>
+      <w:proofErr w:type="spellStart"/>
+      <w:r>
+        <w:rPr>
+          <w:rFonts w:ascii="Times New Roman" w:eastAsia="Times New Roman" w:hAnsi="Times New Roman" w:cs="Times New Roman"/>
+          <w:sz w:val="24"/>
+          <w:szCs w:val="24"/>
+          <w:lang w:val="es-ES"/>
+        </w:rPr>
+        <w:t>commit</w:t>
+      </w:r>
+      <w:proofErr w:type="spellEnd"/>
+      <w:r>
+        <w:rPr>
+          <w:rFonts w:ascii="Times New Roman" w:eastAsia="Times New Roman" w:hAnsi="Times New Roman" w:cs="Times New Roman"/>
+          <w:sz w:val="24"/>
+          <w:szCs w:val="24"/>
+          <w:lang w:val="es-ES"/>
+        </w:rPr>
+        <w:t xml:space="preserve"> “UC2 – Inicio de Edgar Cusi”</w:t>
+      </w:r>
+    </w:p>
+    <w:p>
+      <w:pPr>
+        <w:pStyle w:val="Prrafodelista"/>
+        <w:spacing w:after="0" w:line="240" w:lineRule="auto"/>
+        <w:rPr>
+          <w:rFonts w:ascii="Times New Roman" w:eastAsia="Times New Roman" w:hAnsi="Times New Roman" w:cs="Times New Roman"/>
+          <w:sz w:val="24"/>
+          <w:szCs w:val="24"/>
+          <w:lang w:val="es-ES"/>
+        </w:rPr>
+      </w:pPr>
+      <w:r>
+        <w:rPr>
+          <w:rFonts w:ascii="Times New Roman" w:eastAsia="Times New Roman" w:hAnsi="Times New Roman" w:cs="Times New Roman"/>
+          <w:sz w:val="24"/>
+          <w:szCs w:val="24"/>
+          <w:lang w:val="es-ES"/>
+        </w:rPr>
+        <w:br/>
+      </w:r>
+      <w:r>
+        <w:rPr>
+          <w:lang w:val="es-ES"/>
+        </w:rPr>
+        <w:drawing>
+          <wp:inline distT="0" distB="0" distL="0" distR="0" wp14:anchorId="54F12F38" wp14:editId="739C55C2">
+            <wp:extent cx="5612130" cy="2808605"/>
+            <wp:effectExtent l="0" t="0" r="7620" b="0"/>
+            <wp:docPr id="1" name="Imagen 1" descr="Texto&#10;&#10;Descripción generada automáticamente"/>
+            <wp:cNvGraphicFramePr>
+              <a:graphicFrameLocks xmlns:a="http://schemas.openxmlformats.org/drawingml/2006/main" noChangeAspect="1"/>
+            </wp:cNvGraphicFramePr>
+            <a:graphic xmlns:a="http://schemas.openxmlformats.org/drawingml/2006/main">
+              <a:graphicData uri="http://schemas.openxmlformats.org/drawingml/2006/picture">
+                <pic:pic xmlns:pic="http://schemas.openxmlformats.org/drawingml/2006/picture">
+                  <pic:nvPicPr>
+                    <pic:cNvPr id="1" name="Imagen 1" descr="Texto&#10;&#10;Descripción generada automáticamente"/>
+                    <pic:cNvPicPr/>
+                  </pic:nvPicPr>
+                  <pic:blipFill>
+                    <a:blip r:embed="rId5"/>
+                    <a:stretch>
+                      <a:fillRect/>
+                    </a:stretch>
+                  </pic:blipFill>
+                  <pic:spPr>
+                    <a:xfrm>
+                      <a:off x="0" y="0"/>
+                      <a:ext cx="5612130" cy="2808605"/>
+                    </a:xfrm>
+                    <a:prstGeom prst="rect">
+                      <a:avLst/>
+                    </a:prstGeom>
+                  </pic:spPr>
+                </pic:pic>
+              </a:graphicData>
+            </a:graphic>
+          </wp:inline>
+        </w:drawing>
+      </w:r>
+    </w:p>
+    <w:p>
+      <w:pPr>
+        <w:pStyle w:val="Prrafodelista"/>
+        <w:spacing w:after="0" w:line="240" w:lineRule="auto"/>
+        <w:rPr>
+          <w:rFonts w:ascii="Times New Roman" w:eastAsia="Times New Roman" w:hAnsi="Times New Roman" w:cs="Times New Roman"/>
+          <w:sz w:val="24"/>
+          <w:szCs w:val="24"/>
+          <w:lang w:val="es-ES"/>
+        </w:rPr>
+      </w:pPr>
+    </w:p>
+    <w:p>
+      <w:pPr>
+        <w:pStyle w:val="Prrafodelista"/>
+        <w:spacing w:after="0" w:line="240" w:lineRule="auto"/>
+        <w:rPr>
+          <w:rFonts w:ascii="Times New Roman" w:eastAsia="Times New Roman" w:hAnsi="Times New Roman" w:cs="Times New Roman"/>
+          <w:sz w:val="24"/>
+          <w:szCs w:val="24"/>
+          <w:lang w:val="es-ES"/>
+        </w:rPr>
+      </w:pPr>
+    </w:p>
+    <w:p>
+      <w:pPr>
+        <w:numPr>
+          <w:ilvl w:val="0"/>
+          <w:numId w:val="1"/>
+        </w:numPr>
+        <w:spacing w:after="0" w:line="240" w:lineRule="auto"/>
         <w:textAlignment w:val="baseline"/>
         <w:rPr>
           <w:rFonts w:ascii="Arial" w:eastAsia="Times New Roman" w:hAnsi="Arial" w:cs="Arial"/>
@@ -398,6 +514,18 @@
         </w:rPr>
         <w:t>, que considere los métodos:</w:t>
       </w:r>
+    </w:p>
+    <w:p>
+      <w:pPr>
+        <w:spacing w:after="0" w:line="240" w:lineRule="auto"/>
+        <w:ind w:left="720"/>
+        <w:textAlignment w:val="baseline"/>
+        <w:rPr>
+          <w:rFonts w:ascii="Arial" w:eastAsia="Times New Roman" w:hAnsi="Arial" w:cs="Arial"/>
+          <w:color w:val="000000"/>
+          <w:lang w:val="es-ES"/>
+        </w:rPr>
+      </w:pPr>
     </w:p>
     <w:p>
       <w:pPr>
@@ -406,7 +534,6 @@
           <w:numId w:val="2"/>
         </w:numPr>
         <w:spacing w:after="0" w:line="240" w:lineRule="auto"/>
-        <w:ind w:left="1440" w:hanging="360"/>
         <w:textAlignment w:val="baseline"/>
         <w:rPr>
           <w:rFonts w:ascii="Arial" w:eastAsia="Times New Roman" w:hAnsi="Arial" w:cs="Arial"/>
@@ -432,6 +559,18 @@
         </w:rPr>
         <w:t>, que reciba como parámetro el nombre del archivo y el contenido.</w:t>
       </w:r>
+    </w:p>
+    <w:p>
+      <w:pPr>
+        <w:spacing w:after="0" w:line="240" w:lineRule="auto"/>
+        <w:ind w:left="1440"/>
+        <w:textAlignment w:val="baseline"/>
+        <w:rPr>
+          <w:rFonts w:ascii="Arial" w:eastAsia="Times New Roman" w:hAnsi="Arial" w:cs="Arial"/>
+          <w:color w:val="000000"/>
+          <w:lang w:val="es-ES"/>
+        </w:rPr>
+      </w:pPr>
     </w:p>
     <w:p>
       <w:pPr>
@@ -440,7 +579,6 @@
           <w:numId w:val="2"/>
         </w:numPr>
         <w:spacing w:after="0" w:line="240" w:lineRule="auto"/>
-        <w:ind w:left="1440" w:hanging="360"/>
         <w:textAlignment w:val="baseline"/>
         <w:rPr>
           <w:rFonts w:ascii="Arial" w:eastAsia="Times New Roman" w:hAnsi="Arial" w:cs="Arial"/>
@@ -466,6 +604,18 @@
         </w:rPr>
         <w:t>, que considere como parámetro el nombre del archivo.</w:t>
       </w:r>
+    </w:p>
+    <w:p>
+      <w:pPr>
+        <w:spacing w:after="0" w:line="240" w:lineRule="auto"/>
+        <w:ind w:left="1440"/>
+        <w:textAlignment w:val="baseline"/>
+        <w:rPr>
+          <w:rFonts w:ascii="Arial" w:eastAsia="Times New Roman" w:hAnsi="Arial" w:cs="Arial"/>
+          <w:color w:val="000000"/>
+          <w:lang w:val="es-ES"/>
+        </w:rPr>
+      </w:pPr>
     </w:p>
     <w:p>
       <w:pPr>
@@ -474,7 +624,6 @@
           <w:numId w:val="2"/>
         </w:numPr>
         <w:spacing w:after="0" w:line="240" w:lineRule="auto"/>
-        <w:ind w:left="1440" w:hanging="360"/>
         <w:textAlignment w:val="baseline"/>
         <w:rPr>
           <w:rFonts w:ascii="Arial" w:eastAsia="Times New Roman" w:hAnsi="Arial" w:cs="Arial"/>
@@ -498,8 +647,40 @@
           <w:color w:val="000000"/>
           <w:lang w:val="es-ES"/>
         </w:rPr>
-        <w:t>, que considere como parámetro el nombre del archivo y el contenido.</w:t>
-      </w:r>
+        <w:t xml:space="preserve">, que considere como parámetro el nombre del </w:t>
+      </w:r>
+    </w:p>
+    <w:p>
+      <w:pPr>
+        <w:spacing w:after="0" w:line="240" w:lineRule="auto"/>
+        <w:ind w:left="1440"/>
+        <w:textAlignment w:val="baseline"/>
+        <w:rPr>
+          <w:rFonts w:ascii="Arial" w:eastAsia="Times New Roman" w:hAnsi="Arial" w:cs="Arial"/>
+          <w:color w:val="000000"/>
+          <w:lang w:val="es-ES"/>
+        </w:rPr>
+      </w:pPr>
+      <w:r>
+        <w:rPr>
+          <w:rFonts w:ascii="Arial" w:eastAsia="Times New Roman" w:hAnsi="Arial" w:cs="Arial"/>
+          <w:color w:val="000000"/>
+          <w:lang w:val="es-ES"/>
+        </w:rPr>
+        <w:t>archivo y el contenido.</w:t>
+      </w:r>
+    </w:p>
+    <w:p>
+      <w:pPr>
+        <w:spacing w:after="0" w:line="240" w:lineRule="auto"/>
+        <w:ind w:left="1440"/>
+        <w:textAlignment w:val="baseline"/>
+        <w:rPr>
+          <w:rFonts w:ascii="Arial" w:eastAsia="Times New Roman" w:hAnsi="Arial" w:cs="Arial"/>
+          <w:color w:val="000000"/>
+          <w:lang w:val="es-ES"/>
+        </w:rPr>
+      </w:pPr>
     </w:p>
     <w:p>
       <w:pPr>
@@ -508,7 +689,6 @@
           <w:numId w:val="2"/>
         </w:numPr>
         <w:spacing w:after="0" w:line="240" w:lineRule="auto"/>
-        <w:ind w:left="1440" w:hanging="360"/>
         <w:textAlignment w:val="baseline"/>
         <w:rPr>
           <w:rFonts w:ascii="Arial" w:eastAsia="Times New Roman" w:hAnsi="Arial" w:cs="Arial"/>
@@ -534,6 +714,429 @@
         </w:rPr>
         <w:t>, que considere como parámetro el nombre del archivo.</w:t>
       </w:r>
+    </w:p>
+    <w:p>
+      <w:pPr>
+        <w:spacing w:after="0" w:line="240" w:lineRule="auto"/>
+        <w:ind w:left="1440"/>
+        <w:textAlignment w:val="baseline"/>
+        <w:rPr>
+          <w:rFonts w:ascii="Arial" w:eastAsia="Times New Roman" w:hAnsi="Arial" w:cs="Arial"/>
+          <w:color w:val="000000"/>
+          <w:lang w:val="es-ES"/>
+        </w:rPr>
+      </w:pPr>
+    </w:p>
+    <w:p>
+      <w:pPr>
+        <w:spacing w:after="0" w:line="240" w:lineRule="auto"/>
+        <w:ind w:left="1440"/>
+        <w:textAlignment w:val="baseline"/>
+        <w:rPr>
+          <w:rFonts w:ascii="Arial" w:eastAsia="Times New Roman" w:hAnsi="Arial" w:cs="Arial"/>
+          <w:color w:val="000000"/>
+          <w:lang w:val="es-ES"/>
+        </w:rPr>
+      </w:pPr>
+    </w:p>
+    <w:p>
+      <w:pPr>
+        <w:spacing w:after="0" w:line="240" w:lineRule="auto"/>
+        <w:ind w:left="1440"/>
+        <w:textAlignment w:val="baseline"/>
+        <w:rPr>
+          <w:rFonts w:ascii="Arial" w:eastAsia="Times New Roman" w:hAnsi="Arial" w:cs="Arial"/>
+          <w:color w:val="000000"/>
+          <w:lang w:val="es-ES"/>
+        </w:rPr>
+      </w:pPr>
+    </w:p>
+    <w:p>
+      <w:pPr>
+        <w:spacing w:after="0" w:line="240" w:lineRule="auto"/>
+        <w:ind w:left="1440"/>
+        <w:textAlignment w:val="baseline"/>
+        <w:rPr>
+          <w:rFonts w:ascii="Arial" w:eastAsia="Times New Roman" w:hAnsi="Arial" w:cs="Arial"/>
+          <w:color w:val="000000"/>
+          <w:lang w:val="es-ES"/>
+        </w:rPr>
+      </w:pPr>
+    </w:p>
+    <w:p>
+      <w:pPr>
+        <w:spacing w:after="0" w:line="240" w:lineRule="auto"/>
+        <w:ind w:left="1440"/>
+        <w:textAlignment w:val="baseline"/>
+        <w:rPr>
+          <w:rFonts w:ascii="Arial" w:eastAsia="Times New Roman" w:hAnsi="Arial" w:cs="Arial"/>
+          <w:color w:val="000000"/>
+          <w:lang w:val="es-ES"/>
+        </w:rPr>
+      </w:pPr>
+    </w:p>
+    <w:p>
+      <w:pPr>
+        <w:spacing w:after="0" w:line="240" w:lineRule="auto"/>
+        <w:ind w:left="1440"/>
+        <w:textAlignment w:val="baseline"/>
+        <w:rPr>
+          <w:rFonts w:ascii="Arial" w:eastAsia="Times New Roman" w:hAnsi="Arial" w:cs="Arial"/>
+          <w:color w:val="000000"/>
+          <w:lang w:val="es-ES"/>
+        </w:rPr>
+      </w:pPr>
+    </w:p>
+    <w:p>
+      <w:pPr>
+        <w:spacing w:after="0" w:line="240" w:lineRule="auto"/>
+        <w:ind w:left="1440"/>
+        <w:textAlignment w:val="baseline"/>
+        <w:rPr>
+          <w:rFonts w:ascii="Arial" w:eastAsia="Times New Roman" w:hAnsi="Arial" w:cs="Arial"/>
+          <w:color w:val="000000"/>
+          <w:lang w:val="es-ES"/>
+        </w:rPr>
+      </w:pPr>
+    </w:p>
+    <w:p>
+      <w:pPr>
+        <w:spacing w:after="0" w:line="240" w:lineRule="auto"/>
+        <w:ind w:left="1440"/>
+        <w:textAlignment w:val="baseline"/>
+        <w:rPr>
+          <w:rFonts w:ascii="Arial" w:eastAsia="Times New Roman" w:hAnsi="Arial" w:cs="Arial"/>
+          <w:color w:val="000000"/>
+          <w:lang w:val="es-ES"/>
+        </w:rPr>
+      </w:pPr>
+    </w:p>
+    <w:p>
+      <w:pPr>
+        <w:spacing w:after="0" w:line="240" w:lineRule="auto"/>
+        <w:rPr>
+          <w:rFonts w:ascii="Times New Roman" w:eastAsia="Times New Roman" w:hAnsi="Times New Roman" w:cs="Times New Roman"/>
+          <w:sz w:val="24"/>
+          <w:szCs w:val="24"/>
+          <w:lang w:val="es-ES"/>
+        </w:rPr>
+      </w:pPr>
+      <w:r>
+        <w:rPr>
+          <w:rFonts w:ascii="Arial" w:eastAsia="Times New Roman" w:hAnsi="Arial" w:cs="Arial"/>
+          <w:color w:val="000000"/>
+          <w:lang w:val="es-ES"/>
+        </w:rPr>
+        <w:lastRenderedPageBreak/>
+        <w:drawing>
+          <wp:anchor distT="0" distB="0" distL="114300" distR="114300" simplePos="0" relativeHeight="251658240" behindDoc="0" locked="0" layoutInCell="1" allowOverlap="1" wp14:anchorId="5E0A231E" wp14:editId="603453BD">
+            <wp:simplePos x="0" y="0"/>
+            <wp:positionH relativeFrom="column">
+              <wp:posOffset>310515</wp:posOffset>
+            </wp:positionH>
+            <wp:positionV relativeFrom="paragraph">
+              <wp:posOffset>-233045</wp:posOffset>
+            </wp:positionV>
+            <wp:extent cx="4819650" cy="4364843"/>
+            <wp:effectExtent l="0" t="0" r="0" b="0"/>
+            <wp:wrapNone/>
+            <wp:docPr id="2" name="Imagen 2" descr="Texto&#10;&#10;Descripción generada automáticamente"/>
+            <wp:cNvGraphicFramePr>
+              <a:graphicFrameLocks xmlns:a="http://schemas.openxmlformats.org/drawingml/2006/main" noChangeAspect="1"/>
+            </wp:cNvGraphicFramePr>
+            <a:graphic xmlns:a="http://schemas.openxmlformats.org/drawingml/2006/main">
+              <a:graphicData uri="http://schemas.openxmlformats.org/drawingml/2006/picture">
+                <pic:pic xmlns:pic="http://schemas.openxmlformats.org/drawingml/2006/picture">
+                  <pic:nvPicPr>
+                    <pic:cNvPr id="2" name="Imagen 2" descr="Texto&#10;&#10;Descripción generada automáticamente"/>
+                    <pic:cNvPicPr/>
+                  </pic:nvPicPr>
+                  <pic:blipFill>
+                    <a:blip r:embed="rId6">
+                      <a:extLst>
+                        <a:ext uri="{28A0092B-C50C-407E-A947-70E740481C1C}">
+                          <a14:useLocalDpi xmlns:a14="http://schemas.microsoft.com/office/drawing/2010/main" val="0"/>
+                        </a:ext>
+                      </a:extLst>
+                    </a:blip>
+                    <a:stretch>
+                      <a:fillRect/>
+                    </a:stretch>
+                  </pic:blipFill>
+                  <pic:spPr>
+                    <a:xfrm>
+                      <a:off x="0" y="0"/>
+                      <a:ext cx="4822520" cy="4367442"/>
+                    </a:xfrm>
+                    <a:prstGeom prst="rect">
+                      <a:avLst/>
+                    </a:prstGeom>
+                  </pic:spPr>
+                </pic:pic>
+              </a:graphicData>
+            </a:graphic>
+            <wp14:sizeRelH relativeFrom="margin">
+              <wp14:pctWidth>0</wp14:pctWidth>
+            </wp14:sizeRelH>
+            <wp14:sizeRelV relativeFrom="margin">
+              <wp14:pctHeight>0</wp14:pctHeight>
+            </wp14:sizeRelV>
+          </wp:anchor>
+        </w:drawing>
+      </w:r>
+    </w:p>
+    <w:p>
+      <w:pPr>
+        <w:spacing w:after="0" w:line="240" w:lineRule="auto"/>
+        <w:rPr>
+          <w:rFonts w:ascii="Times New Roman" w:eastAsia="Times New Roman" w:hAnsi="Times New Roman" w:cs="Times New Roman"/>
+          <w:sz w:val="24"/>
+          <w:szCs w:val="24"/>
+          <w:lang w:val="es-ES"/>
+        </w:rPr>
+      </w:pPr>
+    </w:p>
+    <w:p>
+      <w:pPr>
+        <w:spacing w:after="0" w:line="240" w:lineRule="auto"/>
+        <w:rPr>
+          <w:rFonts w:ascii="Times New Roman" w:eastAsia="Times New Roman" w:hAnsi="Times New Roman" w:cs="Times New Roman"/>
+          <w:sz w:val="24"/>
+          <w:szCs w:val="24"/>
+          <w:lang w:val="es-ES"/>
+        </w:rPr>
+      </w:pPr>
+    </w:p>
+    <w:p>
+      <w:pPr>
+        <w:spacing w:after="0" w:line="240" w:lineRule="auto"/>
+        <w:rPr>
+          <w:rFonts w:ascii="Times New Roman" w:eastAsia="Times New Roman" w:hAnsi="Times New Roman" w:cs="Times New Roman"/>
+          <w:sz w:val="24"/>
+          <w:szCs w:val="24"/>
+          <w:lang w:val="es-ES"/>
+        </w:rPr>
+      </w:pPr>
+    </w:p>
+    <w:p>
+      <w:pPr>
+        <w:spacing w:after="0" w:line="240" w:lineRule="auto"/>
+        <w:rPr>
+          <w:rFonts w:ascii="Times New Roman" w:eastAsia="Times New Roman" w:hAnsi="Times New Roman" w:cs="Times New Roman"/>
+          <w:sz w:val="24"/>
+          <w:szCs w:val="24"/>
+          <w:lang w:val="es-ES"/>
+        </w:rPr>
+      </w:pPr>
+    </w:p>
+    <w:p>
+      <w:pPr>
+        <w:spacing w:after="0" w:line="240" w:lineRule="auto"/>
+        <w:rPr>
+          <w:rFonts w:ascii="Times New Roman" w:eastAsia="Times New Roman" w:hAnsi="Times New Roman" w:cs="Times New Roman"/>
+          <w:sz w:val="24"/>
+          <w:szCs w:val="24"/>
+          <w:lang w:val="es-ES"/>
+        </w:rPr>
+      </w:pPr>
+    </w:p>
+    <w:p>
+      <w:pPr>
+        <w:spacing w:after="0" w:line="240" w:lineRule="auto"/>
+        <w:rPr>
+          <w:rFonts w:ascii="Times New Roman" w:eastAsia="Times New Roman" w:hAnsi="Times New Roman" w:cs="Times New Roman"/>
+          <w:sz w:val="24"/>
+          <w:szCs w:val="24"/>
+          <w:lang w:val="es-ES"/>
+        </w:rPr>
+      </w:pPr>
+    </w:p>
+    <w:p>
+      <w:pPr>
+        <w:spacing w:after="0" w:line="240" w:lineRule="auto"/>
+        <w:rPr>
+          <w:rFonts w:ascii="Times New Roman" w:eastAsia="Times New Roman" w:hAnsi="Times New Roman" w:cs="Times New Roman"/>
+          <w:sz w:val="24"/>
+          <w:szCs w:val="24"/>
+          <w:lang w:val="es-ES"/>
+        </w:rPr>
+      </w:pPr>
+    </w:p>
+    <w:p>
+      <w:pPr>
+        <w:spacing w:after="0" w:line="240" w:lineRule="auto"/>
+        <w:rPr>
+          <w:rFonts w:ascii="Times New Roman" w:eastAsia="Times New Roman" w:hAnsi="Times New Roman" w:cs="Times New Roman"/>
+          <w:sz w:val="24"/>
+          <w:szCs w:val="24"/>
+          <w:lang w:val="es-ES"/>
+        </w:rPr>
+      </w:pPr>
+    </w:p>
+    <w:p>
+      <w:pPr>
+        <w:spacing w:after="0" w:line="240" w:lineRule="auto"/>
+        <w:rPr>
+          <w:rFonts w:ascii="Times New Roman" w:eastAsia="Times New Roman" w:hAnsi="Times New Roman" w:cs="Times New Roman"/>
+          <w:sz w:val="24"/>
+          <w:szCs w:val="24"/>
+          <w:lang w:val="es-ES"/>
+        </w:rPr>
+      </w:pPr>
+    </w:p>
+    <w:p>
+      <w:pPr>
+        <w:spacing w:after="0" w:line="240" w:lineRule="auto"/>
+        <w:rPr>
+          <w:rFonts w:ascii="Times New Roman" w:eastAsia="Times New Roman" w:hAnsi="Times New Roman" w:cs="Times New Roman"/>
+          <w:sz w:val="24"/>
+          <w:szCs w:val="24"/>
+          <w:lang w:val="es-ES"/>
+        </w:rPr>
+      </w:pPr>
+    </w:p>
+    <w:p>
+      <w:pPr>
+        <w:spacing w:after="0" w:line="240" w:lineRule="auto"/>
+        <w:rPr>
+          <w:rFonts w:ascii="Times New Roman" w:eastAsia="Times New Roman" w:hAnsi="Times New Roman" w:cs="Times New Roman"/>
+          <w:sz w:val="24"/>
+          <w:szCs w:val="24"/>
+          <w:lang w:val="es-ES"/>
+        </w:rPr>
+      </w:pPr>
+    </w:p>
+    <w:p>
+      <w:pPr>
+        <w:spacing w:after="0" w:line="240" w:lineRule="auto"/>
+        <w:rPr>
+          <w:rFonts w:ascii="Times New Roman" w:eastAsia="Times New Roman" w:hAnsi="Times New Roman" w:cs="Times New Roman"/>
+          <w:sz w:val="24"/>
+          <w:szCs w:val="24"/>
+          <w:lang w:val="es-ES"/>
+        </w:rPr>
+      </w:pPr>
+    </w:p>
+    <w:p>
+      <w:pPr>
+        <w:spacing w:after="0" w:line="240" w:lineRule="auto"/>
+        <w:rPr>
+          <w:rFonts w:ascii="Times New Roman" w:eastAsia="Times New Roman" w:hAnsi="Times New Roman" w:cs="Times New Roman"/>
+          <w:sz w:val="24"/>
+          <w:szCs w:val="24"/>
+          <w:lang w:val="es-ES"/>
+        </w:rPr>
+      </w:pPr>
+    </w:p>
+    <w:p>
+      <w:pPr>
+        <w:spacing w:after="0" w:line="240" w:lineRule="auto"/>
+        <w:rPr>
+          <w:rFonts w:ascii="Times New Roman" w:eastAsia="Times New Roman" w:hAnsi="Times New Roman" w:cs="Times New Roman"/>
+          <w:sz w:val="24"/>
+          <w:szCs w:val="24"/>
+          <w:lang w:val="es-ES"/>
+        </w:rPr>
+      </w:pPr>
+    </w:p>
+    <w:p>
+      <w:pPr>
+        <w:spacing w:after="0" w:line="240" w:lineRule="auto"/>
+        <w:rPr>
+          <w:rFonts w:ascii="Times New Roman" w:eastAsia="Times New Roman" w:hAnsi="Times New Roman" w:cs="Times New Roman"/>
+          <w:sz w:val="24"/>
+          <w:szCs w:val="24"/>
+          <w:lang w:val="es-ES"/>
+        </w:rPr>
+      </w:pPr>
+    </w:p>
+    <w:p>
+      <w:pPr>
+        <w:spacing w:after="0" w:line="240" w:lineRule="auto"/>
+        <w:rPr>
+          <w:rFonts w:ascii="Times New Roman" w:eastAsia="Times New Roman" w:hAnsi="Times New Roman" w:cs="Times New Roman"/>
+          <w:sz w:val="24"/>
+          <w:szCs w:val="24"/>
+          <w:lang w:val="es-ES"/>
+        </w:rPr>
+      </w:pPr>
+    </w:p>
+    <w:p>
+      <w:pPr>
+        <w:spacing w:after="0" w:line="240" w:lineRule="auto"/>
+        <w:rPr>
+          <w:rFonts w:ascii="Times New Roman" w:eastAsia="Times New Roman" w:hAnsi="Times New Roman" w:cs="Times New Roman"/>
+          <w:sz w:val="24"/>
+          <w:szCs w:val="24"/>
+          <w:lang w:val="es-ES"/>
+        </w:rPr>
+      </w:pPr>
+    </w:p>
+    <w:p>
+      <w:pPr>
+        <w:spacing w:after="0" w:line="240" w:lineRule="auto"/>
+        <w:rPr>
+          <w:rFonts w:ascii="Times New Roman" w:eastAsia="Times New Roman" w:hAnsi="Times New Roman" w:cs="Times New Roman"/>
+          <w:sz w:val="24"/>
+          <w:szCs w:val="24"/>
+          <w:lang w:val="es-ES"/>
+        </w:rPr>
+      </w:pPr>
+    </w:p>
+    <w:p>
+      <w:pPr>
+        <w:spacing w:after="0" w:line="240" w:lineRule="auto"/>
+        <w:rPr>
+          <w:rFonts w:ascii="Times New Roman" w:eastAsia="Times New Roman" w:hAnsi="Times New Roman" w:cs="Times New Roman"/>
+          <w:sz w:val="24"/>
+          <w:szCs w:val="24"/>
+          <w:lang w:val="es-ES"/>
+        </w:rPr>
+      </w:pPr>
+    </w:p>
+    <w:p>
+      <w:pPr>
+        <w:spacing w:after="0" w:line="240" w:lineRule="auto"/>
+        <w:rPr>
+          <w:rFonts w:ascii="Times New Roman" w:eastAsia="Times New Roman" w:hAnsi="Times New Roman" w:cs="Times New Roman"/>
+          <w:sz w:val="24"/>
+          <w:szCs w:val="24"/>
+          <w:lang w:val="es-ES"/>
+        </w:rPr>
+      </w:pPr>
+    </w:p>
+    <w:p>
+      <w:pPr>
+        <w:spacing w:after="0" w:line="240" w:lineRule="auto"/>
+        <w:rPr>
+          <w:rFonts w:ascii="Times New Roman" w:eastAsia="Times New Roman" w:hAnsi="Times New Roman" w:cs="Times New Roman"/>
+          <w:sz w:val="24"/>
+          <w:szCs w:val="24"/>
+          <w:lang w:val="es-ES"/>
+        </w:rPr>
+      </w:pPr>
+    </w:p>
+    <w:p>
+      <w:pPr>
+        <w:spacing w:after="0" w:line="240" w:lineRule="auto"/>
+        <w:rPr>
+          <w:rFonts w:ascii="Times New Roman" w:eastAsia="Times New Roman" w:hAnsi="Times New Roman" w:cs="Times New Roman"/>
+          <w:sz w:val="24"/>
+          <w:szCs w:val="24"/>
+          <w:lang w:val="es-ES"/>
+        </w:rPr>
+      </w:pPr>
+    </w:p>
+    <w:p>
+      <w:pPr>
+        <w:spacing w:after="0" w:line="240" w:lineRule="auto"/>
+        <w:rPr>
+          <w:rFonts w:ascii="Times New Roman" w:eastAsia="Times New Roman" w:hAnsi="Times New Roman" w:cs="Times New Roman"/>
+          <w:sz w:val="24"/>
+          <w:szCs w:val="24"/>
+          <w:lang w:val="es-ES"/>
+        </w:rPr>
+      </w:pPr>
     </w:p>
     <w:p>
       <w:pPr>
@@ -1224,7 +1827,7 @@
 </file>
 
 <file path=word/numbering.xml><?xml version="1.0" encoding="utf-8"?>
-<w:numbering xmlns:wpc="http://schemas.microsoft.com/office/word/2010/wordprocessingCanvas" xmlns:cx="http://schemas.microsoft.com/office/drawing/2014/chartex" xmlns:mc="http://schemas.openxmlformats.org/markup-compatibility/2006" xmlns:o="urn:schemas-microsoft-com:office:office" xmlns:r="http://schemas.openxmlformats.org/officeDocument/2006/relationships" xmlns:m="http://schemas.openxmlformats.org/officeDocument/2006/math" xmlns:v="urn:schemas-microsoft-com:vml" xmlns:wp14="http://schemas.microsoft.com/office/word/2010/wordprocessingDrawing" xmlns:wp="http://schemas.openxmlformats.org/drawingml/2006/wordprocessingDrawing" xmlns:w10="urn:schemas-microsoft-com:office:word" xmlns:w="http://schemas.openxmlformats.org/wordprocessingml/2006/main" xmlns:w14="http://schemas.microsoft.com/office/word/2010/wordml" xmlns:w15="http://schemas.microsoft.com/office/word/2012/wordml" xmlns:w16se="http://schemas.microsoft.com/office/word/2015/wordml/symex" xmlns:wpg="http://schemas.microsoft.com/office/word/2010/wordprocessingGroup" xmlns:wpi="http://schemas.microsoft.com/office/word/2010/wordprocessingInk" xmlns:wne="http://schemas.microsoft.com/office/word/2006/wordml" xmlns:wps="http://schemas.microsoft.com/office/word/2010/wordprocessingShape" mc:Ignorable="w14 w15 w16se wp14">
+<w:numbering xmlns:wpc="http://schemas.microsoft.com/office/word/2010/wordprocessingCanvas" xmlns:cx="http://schemas.microsoft.com/office/drawing/2014/chartex" xmlns:cx1="http://schemas.microsoft.com/office/drawing/2015/9/8/chartex" xmlns:cx2="http://schemas.microsoft.com/office/drawing/2015/10/21/chartex" xmlns:cx3="http://schemas.microsoft.com/office/drawing/2016/5/9/chartex" xmlns:cx4="http://schemas.microsoft.com/office/drawing/2016/5/10/chartex" xmlns:cx5="http://schemas.microsoft.com/office/drawing/2016/5/11/chartex" xmlns:cx6="http://schemas.microsoft.com/office/drawing/2016/5/12/chartex" xmlns:cx7="http://schemas.microsoft.com/office/drawing/2016/5/13/chartex" xmlns:cx8="http://schemas.microsoft.com/office/drawing/2016/5/14/chartex" xmlns:mc="http://schemas.openxmlformats.org/markup-compatibility/2006" xmlns:aink="http://schemas.microsoft.com/office/drawing/2016/ink" xmlns:am3d="http://schemas.microsoft.com/office/drawing/2017/model3d" xmlns:o="urn:schemas-microsoft-com:office:office" xmlns:oel="http://schemas.microsoft.com/office/2019/extlst" xmlns:r="http://schemas.openxmlformats.org/officeDocument/2006/relationships" xmlns:m="http://schemas.openxmlformats.org/officeDocument/2006/math" xmlns:v="urn:schemas-microsoft-com:vml" xmlns:wp14="http://schemas.microsoft.com/office/word/2010/wordprocessingDrawing" xmlns:wp="http://schemas.openxmlformats.org/drawingml/2006/wordprocessingDrawing" xmlns:w10="urn:schemas-microsoft-com:office:word" xmlns:w="http://schemas.openxmlformats.org/wordprocessingml/2006/main" xmlns:w14="http://schemas.microsoft.com/office/word/2010/wordml" xmlns:w15="http://schemas.microsoft.com/office/word/2012/wordml" xmlns:w16cex="http://schemas.microsoft.com/office/word/2018/wordml/cex" xmlns:w16cid="http://schemas.microsoft.com/office/word/2016/wordml/cid" xmlns:w16="http://schemas.microsoft.com/office/word/2018/wordml" xmlns:w16sdtdh="http://schemas.microsoft.com/office/word/2020/wordml/sdtdatahash" xmlns:w16se="http://schemas.microsoft.com/office/word/2015/wordml/symex" xmlns:wpg="http://schemas.microsoft.com/office/word/2010/wordprocessingGroup" xmlns:wpi="http://schemas.microsoft.com/office/word/2010/wordprocessingInk" xmlns:wne="http://schemas.microsoft.com/office/word/2006/wordml" xmlns:wps="http://schemas.microsoft.com/office/word/2010/wordprocessingShape" mc:Ignorable="w14 w15 w16se w16cid w16 w16cex w16sdtdh wp14">
   <w:abstractNum w:abstractNumId="0" w15:restartNumberingAfterBreak="0">
     <w:nsid w:val="387931E3"/>
     <w:multiLevelType w:val="hybridMultilevel"/>
@@ -1677,20 +2280,14 @@
       </w:pPr>
     </w:lvl>
   </w:abstractNum>
-  <w:num w:numId="1">
+  <w:num w:numId="1" w16cid:durableId="736904487">
     <w:abstractNumId w:val="2"/>
   </w:num>
-  <w:num w:numId="2">
+  <w:num w:numId="2" w16cid:durableId="781262959">
     <w:abstractNumId w:val="2"/>
-    <w:lvlOverride w:ilvl="1">
-      <w:lvl w:ilvl="1">
-        <w:numFmt w:val="lowerLetter"/>
-        <w:lvlText w:val="%2."/>
-        <w:lvlJc w:val="left"/>
-      </w:lvl>
-    </w:lvlOverride>
+    <w:lvlOverride w:ilvl="0"/>
   </w:num>
-  <w:num w:numId="3">
+  <w:num w:numId="3" w16cid:durableId="1620339539">
     <w:abstractNumId w:val="1"/>
     <w:lvlOverride w:ilvl="0">
       <w:lvl w:ilvl="0">
@@ -1700,27 +2297,21 @@
       </w:lvl>
     </w:lvlOverride>
   </w:num>
-  <w:num w:numId="4">
+  <w:num w:numId="4" w16cid:durableId="663317516">
     <w:abstractNumId w:val="3"/>
   </w:num>
-  <w:num w:numId="5">
+  <w:num w:numId="5" w16cid:durableId="1639413618">
     <w:abstractNumId w:val="3"/>
-    <w:lvlOverride w:ilvl="1">
-      <w:lvl w:ilvl="1" w:tplc="A42EFFA4">
-        <w:numFmt w:val="lowerRoman"/>
-        <w:lvlText w:val="%2."/>
-        <w:lvlJc w:val="right"/>
-      </w:lvl>
-    </w:lvlOverride>
+    <w:lvlOverride w:ilvl="0"/>
   </w:num>
-  <w:num w:numId="6">
+  <w:num w:numId="6" w16cid:durableId="1362125666">
     <w:abstractNumId w:val="0"/>
   </w:num>
 </w:numbering>
 </file>
 
 <file path=word/styles.xml><?xml version="1.0" encoding="utf-8"?>
-<w:styles xmlns:mc="http://schemas.openxmlformats.org/markup-compatibility/2006" xmlns:r="http://schemas.openxmlformats.org/officeDocument/2006/relationships" xmlns:w="http://schemas.openxmlformats.org/wordprocessingml/2006/main" xmlns:w14="http://schemas.microsoft.com/office/word/2010/wordml" xmlns:w15="http://schemas.microsoft.com/office/word/2012/wordml" xmlns:w16se="http://schemas.microsoft.com/office/word/2015/wordml/symex" mc:Ignorable="w14 w15 w16se">
+<w:styles xmlns:mc="http://schemas.openxmlformats.org/markup-compatibility/2006" xmlns:r="http://schemas.openxmlformats.org/officeDocument/2006/relationships" xmlns:w="http://schemas.openxmlformats.org/wordprocessingml/2006/main" xmlns:w14="http://schemas.microsoft.com/office/word/2010/wordml" xmlns:w15="http://schemas.microsoft.com/office/word/2012/wordml" xmlns:w16cex="http://schemas.microsoft.com/office/word/2018/wordml/cex" xmlns:w16cid="http://schemas.microsoft.com/office/word/2016/wordml/cid" xmlns:w16="http://schemas.microsoft.com/office/word/2018/wordml" xmlns:w16sdtdh="http://schemas.microsoft.com/office/word/2020/wordml/sdtdatahash" xmlns:w16se="http://schemas.microsoft.com/office/word/2015/wordml/symex" mc:Ignorable="w14 w15 w16se w16cid w16 w16cex w16sdtdh">
   <w:docDefaults>
     <w:rPrDefault>
       <w:rPr>
@@ -1736,7 +2327,7 @@
       </w:pPr>
     </w:pPrDefault>
   </w:docDefaults>
-  <w:latentStyles w:defLockedState="0" w:defUIPriority="99" w:defSemiHidden="0" w:defUnhideWhenUsed="0" w:defQFormat="0" w:count="371">
+  <w:latentStyles w:defLockedState="0" w:defUIPriority="99" w:defSemiHidden="0" w:defUnhideWhenUsed="0" w:defQFormat="0" w:count="376">
     <w:lsdException w:name="Normal" w:uiPriority="0" w:qFormat="1"/>
     <w:lsdException w:name="heading 1" w:uiPriority="9" w:qFormat="1"/>
     <w:lsdException w:name="heading 2" w:semiHidden="1" w:uiPriority="9" w:unhideWhenUsed="1" w:qFormat="1"/>
@@ -1842,7 +2433,6 @@
     <w:lsdException w:name="HTML Sample" w:semiHidden="1" w:unhideWhenUsed="1"/>
     <w:lsdException w:name="HTML Typewriter" w:semiHidden="1" w:unhideWhenUsed="1"/>
     <w:lsdException w:name="HTML Variable" w:semiHidden="1" w:unhideWhenUsed="1"/>
-    <w:lsdException w:name="Normal Table" w:semiHidden="1" w:unhideWhenUsed="1"/>
     <w:lsdException w:name="annotation subject" w:semiHidden="1" w:unhideWhenUsed="1"/>
     <w:lsdException w:name="No List" w:semiHidden="1" w:unhideWhenUsed="1"/>
     <w:lsdException w:name="Outline List 1" w:semiHidden="1" w:unhideWhenUsed="1"/>
@@ -1885,11 +2475,8 @@
     <w:lsdException w:name="Table Contemporary" w:semiHidden="1" w:unhideWhenUsed="1"/>
     <w:lsdException w:name="Table Elegant" w:semiHidden="1" w:unhideWhenUsed="1"/>
     <w:lsdException w:name="Table Professional" w:semiHidden="1" w:unhideWhenUsed="1"/>
-    <w:lsdException w:name="Table Subtle 1" w:semiHidden="1" w:unhideWhenUsed="1"/>
     <w:lsdException w:name="Table Subtle 2" w:semiHidden="1" w:unhideWhenUsed="1"/>
     <w:lsdException w:name="Table Web 1" w:semiHidden="1" w:unhideWhenUsed="1"/>
-    <w:lsdException w:name="Table Web 2" w:semiHidden="1" w:unhideWhenUsed="1"/>
-    <w:lsdException w:name="Table Web 3" w:semiHidden="1" w:unhideWhenUsed="1"/>
     <w:lsdException w:name="Balloon Text" w:semiHidden="1" w:unhideWhenUsed="1"/>
     <w:lsdException w:name="Table Grid" w:uiPriority="39"/>
     <w:lsdException w:name="Table Theme" w:semiHidden="1" w:unhideWhenUsed="1"/>
@@ -2108,6 +2695,11 @@
     <w:lsdException w:name="List Table 5 Dark Accent 6" w:uiPriority="50"/>
     <w:lsdException w:name="List Table 6 Colorful Accent 6" w:uiPriority="51"/>
     <w:lsdException w:name="List Table 7 Colorful Accent 6" w:uiPriority="52"/>
+    <w:lsdException w:name="Mention" w:semiHidden="1" w:unhideWhenUsed="1"/>
+    <w:lsdException w:name="Smart Hyperlink" w:semiHidden="1" w:unhideWhenUsed="1"/>
+    <w:lsdException w:name="Hashtag" w:semiHidden="1" w:unhideWhenUsed="1"/>
+    <w:lsdException w:name="Unresolved Mention" w:semiHidden="1" w:unhideWhenUsed="1"/>
+    <w:lsdException w:name="Smart Link" w:semiHidden="1" w:unhideWhenUsed="1"/>
   </w:latentStyles>
   <w:style w:type="paragraph" w:default="1" w:styleId="Normal">
     <w:name w:val="Normal"/>

</xml_diff>

<commit_message>
UC2 - Terminado word de Edgar Cusi
</commit_message>
<xml_diff>
--- a/SEMANA07/UC2/00352571007IS06S11072146UnidaddeCompetencia2.docx
+++ b/SEMANA07/UC2/00352571007IS06S11072146UnidaddeCompetencia2.docx
@@ -329,17 +329,15 @@
           <w:lang w:val="es-ES"/>
         </w:rPr>
       </w:pPr>
-      <w:proofErr w:type="spellStart"/>
-      <w:r>
-        <w:rPr>
-          <w:rFonts w:ascii="Times New Roman" w:eastAsia="Times New Roman" w:hAnsi="Times New Roman" w:cs="Times New Roman"/>
-          <w:sz w:val="24"/>
-          <w:szCs w:val="24"/>
-          <w:lang w:val="es-ES"/>
-        </w:rPr>
-        <w:t>Caputura</w:t>
-      </w:r>
-      <w:proofErr w:type="spellEnd"/>
+      <w:r>
+        <w:rPr>
+          <w:rFonts w:ascii="Times New Roman" w:eastAsia="Times New Roman" w:hAnsi="Times New Roman" w:cs="Times New Roman"/>
+          <w:sz w:val="24"/>
+          <w:szCs w:val="24"/>
+          <w:lang w:val="es-ES"/>
+        </w:rPr>
+        <w:t>Captura</w:t>
+      </w:r>
       <w:r>
         <w:rPr>
           <w:rFonts w:ascii="Times New Roman" w:eastAsia="Times New Roman" w:hAnsi="Times New Roman" w:cs="Times New Roman"/>
@@ -829,15 +827,15 @@
         </w:rPr>
         <w:lastRenderedPageBreak/>
         <w:drawing>
-          <wp:anchor distT="0" distB="0" distL="114300" distR="114300" simplePos="0" relativeHeight="251658240" behindDoc="0" locked="0" layoutInCell="1" allowOverlap="1" wp14:anchorId="5E0A231E" wp14:editId="603453BD">
+          <wp:anchor distT="0" distB="0" distL="114300" distR="114300" simplePos="0" relativeHeight="251658240" behindDoc="0" locked="0" layoutInCell="1" allowOverlap="1" wp14:anchorId="5E0A231E" wp14:editId="074D39B6">
             <wp:simplePos x="0" y="0"/>
-            <wp:positionH relativeFrom="column">
-              <wp:posOffset>310515</wp:posOffset>
+            <wp:positionH relativeFrom="margin">
+              <wp:align>center</wp:align>
             </wp:positionH>
             <wp:positionV relativeFrom="paragraph">
-              <wp:posOffset>-233045</wp:posOffset>
+              <wp:posOffset>-4445</wp:posOffset>
             </wp:positionV>
-            <wp:extent cx="4819650" cy="4364843"/>
+            <wp:extent cx="5132532" cy="4648200"/>
             <wp:effectExtent l="0" t="0" r="0" b="0"/>
             <wp:wrapNone/>
             <wp:docPr id="2" name="Imagen 2" descr="Texto&#10;&#10;Descripción generada automáticamente"/>
@@ -866,7 +864,7 @@
                   <pic:spPr>
                     <a:xfrm>
                       <a:off x="0" y="0"/>
-                      <a:ext cx="4822520" cy="4367442"/>
+                      <a:ext cx="5132532" cy="4648200"/>
                     </a:xfrm>
                     <a:prstGeom prst="rect">
                       <a:avLst/>
@@ -1152,6 +1150,393 @@
     <w:p>
       <w:pPr>
         <w:spacing w:after="0" w:line="240" w:lineRule="auto"/>
+        <w:rPr>
+          <w:rFonts w:ascii="Times New Roman" w:eastAsia="Times New Roman" w:hAnsi="Times New Roman" w:cs="Times New Roman"/>
+          <w:sz w:val="24"/>
+          <w:szCs w:val="24"/>
+          <w:lang w:val="es-ES"/>
+        </w:rPr>
+      </w:pPr>
+    </w:p>
+    <w:p>
+      <w:pPr>
+        <w:spacing w:after="0" w:line="240" w:lineRule="auto"/>
+        <w:ind w:left="284"/>
+        <w:rPr>
+          <w:rFonts w:ascii="Times New Roman" w:eastAsia="Times New Roman" w:hAnsi="Times New Roman" w:cs="Times New Roman"/>
+          <w:sz w:val="24"/>
+          <w:szCs w:val="24"/>
+          <w:lang w:val="es-ES"/>
+        </w:rPr>
+      </w:pPr>
+    </w:p>
+    <w:p>
+      <w:pPr>
+        <w:spacing w:after="0" w:line="240" w:lineRule="auto"/>
+        <w:ind w:left="284"/>
+        <w:rPr>
+          <w:rFonts w:ascii="Times New Roman" w:eastAsia="Times New Roman" w:hAnsi="Times New Roman" w:cs="Times New Roman"/>
+          <w:sz w:val="24"/>
+          <w:szCs w:val="24"/>
+          <w:lang w:val="es-ES"/>
+        </w:rPr>
+      </w:pPr>
+      <w:r>
+        <w:rPr>
+          <w:rFonts w:ascii="Times New Roman" w:eastAsia="Times New Roman" w:hAnsi="Times New Roman" w:cs="Times New Roman"/>
+          <w:sz w:val="24"/>
+          <w:szCs w:val="24"/>
+          <w:lang w:val="es-ES"/>
+        </w:rPr>
+        <w:t xml:space="preserve">Captura del </w:t>
+      </w:r>
+      <w:proofErr w:type="spellStart"/>
+      <w:r>
+        <w:rPr>
+          <w:rFonts w:ascii="Times New Roman" w:eastAsia="Times New Roman" w:hAnsi="Times New Roman" w:cs="Times New Roman"/>
+          <w:sz w:val="24"/>
+          <w:szCs w:val="24"/>
+          <w:lang w:val="es-ES"/>
+        </w:rPr>
+        <w:t>commit</w:t>
+      </w:r>
+      <w:proofErr w:type="spellEnd"/>
+      <w:r>
+        <w:rPr>
+          <w:rFonts w:ascii="Times New Roman" w:eastAsia="Times New Roman" w:hAnsi="Times New Roman" w:cs="Times New Roman"/>
+          <w:sz w:val="24"/>
+          <w:szCs w:val="24"/>
+          <w:lang w:val="es-ES"/>
+        </w:rPr>
+        <w:t xml:space="preserve"> “UC2 – </w:t>
+      </w:r>
+      <w:proofErr w:type="spellStart"/>
+      <w:r>
+        <w:rPr>
+          <w:rFonts w:ascii="Times New Roman" w:eastAsia="Times New Roman" w:hAnsi="Times New Roman" w:cs="Times New Roman"/>
+          <w:sz w:val="24"/>
+          <w:szCs w:val="24"/>
+          <w:lang w:val="es-ES"/>
+        </w:rPr>
+        <w:t>Gestion</w:t>
+      </w:r>
+      <w:proofErr w:type="spellEnd"/>
+      <w:r>
+        <w:rPr>
+          <w:rFonts w:ascii="Times New Roman" w:eastAsia="Times New Roman" w:hAnsi="Times New Roman" w:cs="Times New Roman"/>
+          <w:sz w:val="24"/>
+          <w:szCs w:val="24"/>
+          <w:lang w:val="es-ES"/>
+        </w:rPr>
+        <w:t xml:space="preserve"> de Archivos OK</w:t>
+      </w:r>
+      <w:r>
+        <w:rPr>
+          <w:rFonts w:ascii="Times New Roman" w:eastAsia="Times New Roman" w:hAnsi="Times New Roman" w:cs="Times New Roman"/>
+          <w:sz w:val="24"/>
+          <w:szCs w:val="24"/>
+          <w:lang w:val="es-ES"/>
+        </w:rPr>
+        <w:t xml:space="preserve"> de Edgar Cusi”</w:t>
+      </w:r>
+    </w:p>
+    <w:p>
+      <w:pPr>
+        <w:spacing w:after="0" w:line="240" w:lineRule="auto"/>
+        <w:rPr>
+          <w:rFonts w:ascii="Times New Roman" w:eastAsia="Times New Roman" w:hAnsi="Times New Roman" w:cs="Times New Roman"/>
+          <w:sz w:val="24"/>
+          <w:szCs w:val="24"/>
+          <w:lang w:val="es-ES"/>
+        </w:rPr>
+      </w:pPr>
+      <w:r>
+        <w:rPr>
+          <w:rFonts w:ascii="Times New Roman" w:eastAsia="Times New Roman" w:hAnsi="Times New Roman" w:cs="Times New Roman"/>
+          <w:sz w:val="24"/>
+          <w:szCs w:val="24"/>
+          <w:lang w:val="es-ES"/>
+        </w:rPr>
+        <w:drawing>
+          <wp:anchor distT="0" distB="0" distL="114300" distR="114300" simplePos="0" relativeHeight="251659264" behindDoc="0" locked="0" layoutInCell="1" allowOverlap="1" wp14:anchorId="7653F254" wp14:editId="45374DBE">
+            <wp:simplePos x="0" y="0"/>
+            <wp:positionH relativeFrom="margin">
+              <wp:align>center</wp:align>
+            </wp:positionH>
+            <wp:positionV relativeFrom="paragraph">
+              <wp:posOffset>230505</wp:posOffset>
+            </wp:positionV>
+            <wp:extent cx="6599769" cy="3152775"/>
+            <wp:effectExtent l="0" t="0" r="0" b="0"/>
+            <wp:wrapNone/>
+            <wp:docPr id="3" name="Imagen 3" descr="Texto&#10;&#10;Descripción generada automáticamente"/>
+            <wp:cNvGraphicFramePr>
+              <a:graphicFrameLocks xmlns:a="http://schemas.openxmlformats.org/drawingml/2006/main" noChangeAspect="1"/>
+            </wp:cNvGraphicFramePr>
+            <a:graphic xmlns:a="http://schemas.openxmlformats.org/drawingml/2006/main">
+              <a:graphicData uri="http://schemas.openxmlformats.org/drawingml/2006/picture">
+                <pic:pic xmlns:pic="http://schemas.openxmlformats.org/drawingml/2006/picture">
+                  <pic:nvPicPr>
+                    <pic:cNvPr id="3" name="Imagen 3" descr="Texto&#10;&#10;Descripción generada automáticamente"/>
+                    <pic:cNvPicPr/>
+                  </pic:nvPicPr>
+                  <pic:blipFill>
+                    <a:blip r:embed="rId7">
+                      <a:extLst>
+                        <a:ext uri="{28A0092B-C50C-407E-A947-70E740481C1C}">
+                          <a14:useLocalDpi xmlns:a14="http://schemas.microsoft.com/office/drawing/2010/main" val="0"/>
+                        </a:ext>
+                      </a:extLst>
+                    </a:blip>
+                    <a:stretch>
+                      <a:fillRect/>
+                    </a:stretch>
+                  </pic:blipFill>
+                  <pic:spPr>
+                    <a:xfrm>
+                      <a:off x="0" y="0"/>
+                      <a:ext cx="6599769" cy="3152775"/>
+                    </a:xfrm>
+                    <a:prstGeom prst="rect">
+                      <a:avLst/>
+                    </a:prstGeom>
+                  </pic:spPr>
+                </pic:pic>
+              </a:graphicData>
+            </a:graphic>
+            <wp14:sizeRelH relativeFrom="margin">
+              <wp14:pctWidth>0</wp14:pctWidth>
+            </wp14:sizeRelH>
+            <wp14:sizeRelV relativeFrom="margin">
+              <wp14:pctHeight>0</wp14:pctHeight>
+            </wp14:sizeRelV>
+          </wp:anchor>
+        </w:drawing>
+      </w:r>
+    </w:p>
+    <w:p>
+      <w:pPr>
+        <w:spacing w:after="0" w:line="240" w:lineRule="auto"/>
+        <w:rPr>
+          <w:rFonts w:ascii="Times New Roman" w:eastAsia="Times New Roman" w:hAnsi="Times New Roman" w:cs="Times New Roman"/>
+          <w:sz w:val="24"/>
+          <w:szCs w:val="24"/>
+          <w:lang w:val="es-ES"/>
+        </w:rPr>
+      </w:pPr>
+    </w:p>
+    <w:p>
+      <w:pPr>
+        <w:spacing w:after="0" w:line="240" w:lineRule="auto"/>
+        <w:rPr>
+          <w:rFonts w:ascii="Times New Roman" w:eastAsia="Times New Roman" w:hAnsi="Times New Roman" w:cs="Times New Roman"/>
+          <w:sz w:val="24"/>
+          <w:szCs w:val="24"/>
+          <w:lang w:val="es-ES"/>
+        </w:rPr>
+      </w:pPr>
+    </w:p>
+    <w:p>
+      <w:pPr>
+        <w:spacing w:after="0" w:line="240" w:lineRule="auto"/>
+        <w:rPr>
+          <w:rFonts w:ascii="Times New Roman" w:eastAsia="Times New Roman" w:hAnsi="Times New Roman" w:cs="Times New Roman"/>
+          <w:sz w:val="24"/>
+          <w:szCs w:val="24"/>
+          <w:lang w:val="es-ES"/>
+        </w:rPr>
+      </w:pPr>
+    </w:p>
+    <w:p>
+      <w:pPr>
+        <w:spacing w:after="0" w:line="240" w:lineRule="auto"/>
+        <w:rPr>
+          <w:rFonts w:ascii="Times New Roman" w:eastAsia="Times New Roman" w:hAnsi="Times New Roman" w:cs="Times New Roman"/>
+          <w:sz w:val="24"/>
+          <w:szCs w:val="24"/>
+          <w:lang w:val="es-ES"/>
+        </w:rPr>
+      </w:pPr>
+    </w:p>
+    <w:p>
+      <w:pPr>
+        <w:spacing w:after="0" w:line="240" w:lineRule="auto"/>
+        <w:rPr>
+          <w:rFonts w:ascii="Times New Roman" w:eastAsia="Times New Roman" w:hAnsi="Times New Roman" w:cs="Times New Roman"/>
+          <w:sz w:val="24"/>
+          <w:szCs w:val="24"/>
+          <w:lang w:val="es-ES"/>
+        </w:rPr>
+      </w:pPr>
+    </w:p>
+    <w:p>
+      <w:pPr>
+        <w:spacing w:after="0" w:line="240" w:lineRule="auto"/>
+        <w:rPr>
+          <w:rFonts w:ascii="Times New Roman" w:eastAsia="Times New Roman" w:hAnsi="Times New Roman" w:cs="Times New Roman"/>
+          <w:sz w:val="24"/>
+          <w:szCs w:val="24"/>
+          <w:lang w:val="es-ES"/>
+        </w:rPr>
+      </w:pPr>
+    </w:p>
+    <w:p>
+      <w:pPr>
+        <w:spacing w:after="0" w:line="240" w:lineRule="auto"/>
+        <w:rPr>
+          <w:rFonts w:ascii="Times New Roman" w:eastAsia="Times New Roman" w:hAnsi="Times New Roman" w:cs="Times New Roman"/>
+          <w:sz w:val="24"/>
+          <w:szCs w:val="24"/>
+          <w:lang w:val="es-ES"/>
+        </w:rPr>
+      </w:pPr>
+    </w:p>
+    <w:p>
+      <w:pPr>
+        <w:spacing w:after="0" w:line="240" w:lineRule="auto"/>
+        <w:rPr>
+          <w:rFonts w:ascii="Times New Roman" w:eastAsia="Times New Roman" w:hAnsi="Times New Roman" w:cs="Times New Roman"/>
+          <w:sz w:val="24"/>
+          <w:szCs w:val="24"/>
+          <w:lang w:val="es-ES"/>
+        </w:rPr>
+      </w:pPr>
+    </w:p>
+    <w:p>
+      <w:pPr>
+        <w:spacing w:after="0" w:line="240" w:lineRule="auto"/>
+        <w:rPr>
+          <w:rFonts w:ascii="Times New Roman" w:eastAsia="Times New Roman" w:hAnsi="Times New Roman" w:cs="Times New Roman"/>
+          <w:sz w:val="24"/>
+          <w:szCs w:val="24"/>
+          <w:lang w:val="es-ES"/>
+        </w:rPr>
+      </w:pPr>
+    </w:p>
+    <w:p>
+      <w:pPr>
+        <w:spacing w:after="0" w:line="240" w:lineRule="auto"/>
+        <w:rPr>
+          <w:rFonts w:ascii="Times New Roman" w:eastAsia="Times New Roman" w:hAnsi="Times New Roman" w:cs="Times New Roman"/>
+          <w:sz w:val="24"/>
+          <w:szCs w:val="24"/>
+          <w:lang w:val="es-ES"/>
+        </w:rPr>
+      </w:pPr>
+    </w:p>
+    <w:p>
+      <w:pPr>
+        <w:spacing w:after="0" w:line="240" w:lineRule="auto"/>
+        <w:rPr>
+          <w:rFonts w:ascii="Times New Roman" w:eastAsia="Times New Roman" w:hAnsi="Times New Roman" w:cs="Times New Roman"/>
+          <w:sz w:val="24"/>
+          <w:szCs w:val="24"/>
+          <w:lang w:val="es-ES"/>
+        </w:rPr>
+      </w:pPr>
+    </w:p>
+    <w:p>
+      <w:pPr>
+        <w:spacing w:after="0" w:line="240" w:lineRule="auto"/>
+        <w:rPr>
+          <w:rFonts w:ascii="Times New Roman" w:eastAsia="Times New Roman" w:hAnsi="Times New Roman" w:cs="Times New Roman"/>
+          <w:sz w:val="24"/>
+          <w:szCs w:val="24"/>
+          <w:lang w:val="es-ES"/>
+        </w:rPr>
+      </w:pPr>
+    </w:p>
+    <w:p>
+      <w:pPr>
+        <w:spacing w:after="0" w:line="240" w:lineRule="auto"/>
+        <w:rPr>
+          <w:rFonts w:ascii="Times New Roman" w:eastAsia="Times New Roman" w:hAnsi="Times New Roman" w:cs="Times New Roman"/>
+          <w:sz w:val="24"/>
+          <w:szCs w:val="24"/>
+          <w:lang w:val="es-ES"/>
+        </w:rPr>
+      </w:pPr>
+    </w:p>
+    <w:p>
+      <w:pPr>
+        <w:spacing w:after="0" w:line="240" w:lineRule="auto"/>
+        <w:rPr>
+          <w:rFonts w:ascii="Times New Roman" w:eastAsia="Times New Roman" w:hAnsi="Times New Roman" w:cs="Times New Roman"/>
+          <w:sz w:val="24"/>
+          <w:szCs w:val="24"/>
+          <w:lang w:val="es-ES"/>
+        </w:rPr>
+      </w:pPr>
+    </w:p>
+    <w:p>
+      <w:pPr>
+        <w:spacing w:after="0" w:line="240" w:lineRule="auto"/>
+        <w:rPr>
+          <w:rFonts w:ascii="Times New Roman" w:eastAsia="Times New Roman" w:hAnsi="Times New Roman" w:cs="Times New Roman"/>
+          <w:sz w:val="24"/>
+          <w:szCs w:val="24"/>
+          <w:lang w:val="es-ES"/>
+        </w:rPr>
+      </w:pPr>
+    </w:p>
+    <w:p>
+      <w:pPr>
+        <w:spacing w:after="0" w:line="240" w:lineRule="auto"/>
+        <w:rPr>
+          <w:rFonts w:ascii="Times New Roman" w:eastAsia="Times New Roman" w:hAnsi="Times New Roman" w:cs="Times New Roman"/>
+          <w:sz w:val="24"/>
+          <w:szCs w:val="24"/>
+          <w:lang w:val="es-ES"/>
+        </w:rPr>
+      </w:pPr>
+    </w:p>
+    <w:p>
+      <w:pPr>
+        <w:spacing w:after="0" w:line="240" w:lineRule="auto"/>
+        <w:rPr>
+          <w:rFonts w:ascii="Times New Roman" w:eastAsia="Times New Roman" w:hAnsi="Times New Roman" w:cs="Times New Roman"/>
+          <w:sz w:val="24"/>
+          <w:szCs w:val="24"/>
+          <w:lang w:val="es-ES"/>
+        </w:rPr>
+      </w:pPr>
+    </w:p>
+    <w:p>
+      <w:pPr>
+        <w:spacing w:after="0" w:line="240" w:lineRule="auto"/>
+        <w:rPr>
+          <w:rFonts w:ascii="Times New Roman" w:eastAsia="Times New Roman" w:hAnsi="Times New Roman" w:cs="Times New Roman"/>
+          <w:sz w:val="24"/>
+          <w:szCs w:val="24"/>
+          <w:lang w:val="es-ES"/>
+        </w:rPr>
+      </w:pPr>
+    </w:p>
+    <w:p>
+      <w:pPr>
+        <w:spacing w:after="0" w:line="240" w:lineRule="auto"/>
+        <w:rPr>
+          <w:rFonts w:ascii="Times New Roman" w:eastAsia="Times New Roman" w:hAnsi="Times New Roman" w:cs="Times New Roman"/>
+          <w:sz w:val="24"/>
+          <w:szCs w:val="24"/>
+          <w:lang w:val="es-ES"/>
+        </w:rPr>
+      </w:pPr>
+    </w:p>
+    <w:p>
+      <w:pPr>
+        <w:spacing w:after="0" w:line="240" w:lineRule="auto"/>
+        <w:rPr>
+          <w:rFonts w:ascii="Times New Roman" w:eastAsia="Times New Roman" w:hAnsi="Times New Roman" w:cs="Times New Roman"/>
+          <w:sz w:val="24"/>
+          <w:szCs w:val="24"/>
+          <w:lang w:val="es-ES"/>
+        </w:rPr>
+      </w:pPr>
+    </w:p>
+    <w:p>
+      <w:pPr>
+        <w:spacing w:after="0" w:line="240" w:lineRule="auto"/>
         <w:ind w:left="720"/>
         <w:rPr>
           <w:rFonts w:ascii="Times New Roman" w:eastAsia="Times New Roman" w:hAnsi="Times New Roman" w:cs="Times New Roman"/>
@@ -1244,6 +1629,7 @@
     <w:tbl>
       <w:tblPr>
         <w:tblW w:w="0" w:type="auto"/>
+        <w:tblInd w:w="1330" w:type="dxa"/>
         <w:tblCellMar>
           <w:top w:w="15" w:type="dxa"/>
           <w:left w:w="15" w:type="dxa"/>
@@ -1816,6 +2202,308 @@
       </w:r>
     </w:p>
     <w:p/>
+    <w:p>
+      <w:r>
+        <w:lastRenderedPageBreak/>
+        <w:drawing>
+          <wp:inline distT="0" distB="0" distL="0" distR="0" wp14:anchorId="5C344D86" wp14:editId="4EAE873E">
+            <wp:extent cx="5612130" cy="4702810"/>
+            <wp:effectExtent l="0" t="0" r="7620" b="2540"/>
+            <wp:docPr id="4" name="Imagen 4" descr="Texto&#10;&#10;Descripción generada automáticamente"/>
+            <wp:cNvGraphicFramePr>
+              <a:graphicFrameLocks xmlns:a="http://schemas.openxmlformats.org/drawingml/2006/main" noChangeAspect="1"/>
+            </wp:cNvGraphicFramePr>
+            <a:graphic xmlns:a="http://schemas.openxmlformats.org/drawingml/2006/main">
+              <a:graphicData uri="http://schemas.openxmlformats.org/drawingml/2006/picture">
+                <pic:pic xmlns:pic="http://schemas.openxmlformats.org/drawingml/2006/picture">
+                  <pic:nvPicPr>
+                    <pic:cNvPr id="4" name="Imagen 4" descr="Texto&#10;&#10;Descripción generada automáticamente"/>
+                    <pic:cNvPicPr/>
+                  </pic:nvPicPr>
+                  <pic:blipFill>
+                    <a:blip r:embed="rId8"/>
+                    <a:stretch>
+                      <a:fillRect/>
+                    </a:stretch>
+                  </pic:blipFill>
+                  <pic:spPr>
+                    <a:xfrm>
+                      <a:off x="0" y="0"/>
+                      <a:ext cx="5612130" cy="4702810"/>
+                    </a:xfrm>
+                    <a:prstGeom prst="rect">
+                      <a:avLst/>
+                    </a:prstGeom>
+                  </pic:spPr>
+                </pic:pic>
+              </a:graphicData>
+            </a:graphic>
+          </wp:inline>
+        </w:drawing>
+      </w:r>
+      <w:r>
+        <w:lastRenderedPageBreak/>
+        <w:drawing>
+          <wp:inline distT="0" distB="0" distL="0" distR="0" wp14:anchorId="6F072991" wp14:editId="5A3426B8">
+            <wp:extent cx="5612130" cy="4558665"/>
+            <wp:effectExtent l="0" t="0" r="7620" b="0"/>
+            <wp:docPr id="5" name="Imagen 5" descr="Texto&#10;&#10;Descripción generada automáticamente"/>
+            <wp:cNvGraphicFramePr>
+              <a:graphicFrameLocks xmlns:a="http://schemas.openxmlformats.org/drawingml/2006/main" noChangeAspect="1"/>
+            </wp:cNvGraphicFramePr>
+            <a:graphic xmlns:a="http://schemas.openxmlformats.org/drawingml/2006/main">
+              <a:graphicData uri="http://schemas.openxmlformats.org/drawingml/2006/picture">
+                <pic:pic xmlns:pic="http://schemas.openxmlformats.org/drawingml/2006/picture">
+                  <pic:nvPicPr>
+                    <pic:cNvPr id="5" name="Imagen 5" descr="Texto&#10;&#10;Descripción generada automáticamente"/>
+                    <pic:cNvPicPr/>
+                  </pic:nvPicPr>
+                  <pic:blipFill>
+                    <a:blip r:embed="rId9"/>
+                    <a:stretch>
+                      <a:fillRect/>
+                    </a:stretch>
+                  </pic:blipFill>
+                  <pic:spPr>
+                    <a:xfrm>
+                      <a:off x="0" y="0"/>
+                      <a:ext cx="5612130" cy="4558665"/>
+                    </a:xfrm>
+                    <a:prstGeom prst="rect">
+                      <a:avLst/>
+                    </a:prstGeom>
+                  </pic:spPr>
+                </pic:pic>
+              </a:graphicData>
+            </a:graphic>
+          </wp:inline>
+        </w:drawing>
+      </w:r>
+    </w:p>
+    <w:p>
+      <w:pPr>
+        <w:autoSpaceDE w:val="0"/>
+        <w:autoSpaceDN w:val="0"/>
+        <w:adjustRightInd w:val="0"/>
+        <w:spacing w:after="0" w:line="240" w:lineRule="auto"/>
+        <w:rPr>
+          <w:rFonts w:ascii="Lucida Console" w:hAnsi="Lucida Console" w:cs="Lucida Console"/>
+          <w:sz w:val="18"/>
+          <w:szCs w:val="18"/>
+          <w:lang w:val="es-PE"/>
+        </w:rPr>
+      </w:pPr>
+    </w:p>
+    <w:p>
+      <w:pPr>
+        <w:spacing w:after="0" w:line="240" w:lineRule="auto"/>
+        <w:rPr>
+          <w:rFonts w:ascii="Times New Roman" w:eastAsia="Times New Roman" w:hAnsi="Times New Roman" w:cs="Times New Roman"/>
+          <w:sz w:val="24"/>
+          <w:szCs w:val="24"/>
+          <w:lang w:val="es-ES"/>
+        </w:rPr>
+      </w:pPr>
+      <w:r>
+        <w:rPr>
+          <w:rFonts w:ascii="Times New Roman" w:eastAsia="Times New Roman" w:hAnsi="Times New Roman" w:cs="Times New Roman"/>
+          <w:sz w:val="24"/>
+          <w:szCs w:val="24"/>
+          <w:lang w:val="es-ES"/>
+        </w:rPr>
+        <w:t xml:space="preserve">Captura del </w:t>
+      </w:r>
+      <w:proofErr w:type="spellStart"/>
+      <w:r>
+        <w:rPr>
+          <w:rFonts w:ascii="Times New Roman" w:eastAsia="Times New Roman" w:hAnsi="Times New Roman" w:cs="Times New Roman"/>
+          <w:sz w:val="24"/>
+          <w:szCs w:val="24"/>
+          <w:lang w:val="es-ES"/>
+        </w:rPr>
+        <w:t>commit</w:t>
+      </w:r>
+      <w:proofErr w:type="spellEnd"/>
+      <w:r>
+        <w:rPr>
+          <w:rFonts w:ascii="Times New Roman" w:eastAsia="Times New Roman" w:hAnsi="Times New Roman" w:cs="Times New Roman"/>
+          <w:sz w:val="24"/>
+          <w:szCs w:val="24"/>
+          <w:lang w:val="es-ES"/>
+        </w:rPr>
+        <w:t xml:space="preserve"> “UC2 – </w:t>
+      </w:r>
+      <w:r>
+        <w:rPr>
+          <w:rFonts w:ascii="Times New Roman" w:eastAsia="Times New Roman" w:hAnsi="Times New Roman" w:cs="Times New Roman"/>
+          <w:sz w:val="24"/>
+          <w:szCs w:val="24"/>
+          <w:lang w:val="es-ES"/>
+        </w:rPr>
+        <w:t>Aplicación .</w:t>
+      </w:r>
+      <w:proofErr w:type="spellStart"/>
+      <w:r>
+        <w:rPr>
+          <w:rFonts w:ascii="Times New Roman" w:eastAsia="Times New Roman" w:hAnsi="Times New Roman" w:cs="Times New Roman"/>
+          <w:sz w:val="24"/>
+          <w:szCs w:val="24"/>
+          <w:lang w:val="es-ES"/>
+        </w:rPr>
+        <w:t>py</w:t>
+      </w:r>
+      <w:proofErr w:type="spellEnd"/>
+      <w:r>
+        <w:rPr>
+          <w:rFonts w:ascii="Times New Roman" w:eastAsia="Times New Roman" w:hAnsi="Times New Roman" w:cs="Times New Roman"/>
+          <w:sz w:val="24"/>
+          <w:szCs w:val="24"/>
+          <w:lang w:val="es-ES"/>
+        </w:rPr>
+        <w:t xml:space="preserve"> de Edgar Cusi</w:t>
+      </w:r>
+      <w:r>
+        <w:rPr>
+          <w:rFonts w:ascii="Times New Roman" w:eastAsia="Times New Roman" w:hAnsi="Times New Roman" w:cs="Times New Roman"/>
+          <w:sz w:val="24"/>
+          <w:szCs w:val="24"/>
+          <w:lang w:val="es-ES"/>
+        </w:rPr>
+        <w:t>”</w:t>
+      </w:r>
+    </w:p>
+    <w:p>
+      <w:pPr>
+        <w:rPr>
+          <w:lang w:val="es-ES"/>
+        </w:rPr>
+      </w:pPr>
+    </w:p>
+    <w:p>
+      <w:r>
+        <w:drawing>
+          <wp:inline distT="0" distB="0" distL="0" distR="0" wp14:anchorId="48B5683C" wp14:editId="6A367D6E">
+            <wp:extent cx="5612130" cy="2967355"/>
+            <wp:effectExtent l="0" t="0" r="7620" b="4445"/>
+            <wp:docPr id="6" name="Imagen 6" descr="Texto&#10;&#10;Descripción generada automáticamente"/>
+            <wp:cNvGraphicFramePr>
+              <a:graphicFrameLocks xmlns:a="http://schemas.openxmlformats.org/drawingml/2006/main" noChangeAspect="1"/>
+            </wp:cNvGraphicFramePr>
+            <a:graphic xmlns:a="http://schemas.openxmlformats.org/drawingml/2006/main">
+              <a:graphicData uri="http://schemas.openxmlformats.org/drawingml/2006/picture">
+                <pic:pic xmlns:pic="http://schemas.openxmlformats.org/drawingml/2006/picture">
+                  <pic:nvPicPr>
+                    <pic:cNvPr id="6" name="Imagen 6" descr="Texto&#10;&#10;Descripción generada automáticamente"/>
+                    <pic:cNvPicPr/>
+                  </pic:nvPicPr>
+                  <pic:blipFill>
+                    <a:blip r:embed="rId10"/>
+                    <a:stretch>
+                      <a:fillRect/>
+                    </a:stretch>
+                  </pic:blipFill>
+                  <pic:spPr>
+                    <a:xfrm>
+                      <a:off x="0" y="0"/>
+                      <a:ext cx="5612130" cy="2967355"/>
+                    </a:xfrm>
+                    <a:prstGeom prst="rect">
+                      <a:avLst/>
+                    </a:prstGeom>
+                  </pic:spPr>
+                </pic:pic>
+              </a:graphicData>
+            </a:graphic>
+          </wp:inline>
+        </w:drawing>
+      </w:r>
+    </w:p>
+    <w:p>
+      <w:pPr>
+        <w:spacing w:after="0" w:line="240" w:lineRule="auto"/>
+        <w:rPr>
+          <w:rFonts w:ascii="Times New Roman" w:eastAsia="Times New Roman" w:hAnsi="Times New Roman" w:cs="Times New Roman"/>
+          <w:sz w:val="24"/>
+          <w:szCs w:val="24"/>
+          <w:lang w:val="es-ES"/>
+        </w:rPr>
+      </w:pPr>
+      <w:r>
+        <w:rPr>
+          <w:rFonts w:ascii="Times New Roman" w:eastAsia="Times New Roman" w:hAnsi="Times New Roman" w:cs="Times New Roman"/>
+          <w:sz w:val="24"/>
+          <w:szCs w:val="24"/>
+          <w:lang w:val="es-ES"/>
+        </w:rPr>
+        <w:lastRenderedPageBreak/>
+        <w:t xml:space="preserve">Captura del </w:t>
+      </w:r>
+      <w:proofErr w:type="spellStart"/>
+      <w:r>
+        <w:rPr>
+          <w:rFonts w:ascii="Times New Roman" w:eastAsia="Times New Roman" w:hAnsi="Times New Roman" w:cs="Times New Roman"/>
+          <w:sz w:val="24"/>
+          <w:szCs w:val="24"/>
+          <w:lang w:val="es-ES"/>
+        </w:rPr>
+        <w:t>commit</w:t>
+      </w:r>
+      <w:proofErr w:type="spellEnd"/>
+      <w:r>
+        <w:rPr>
+          <w:rFonts w:ascii="Times New Roman" w:eastAsia="Times New Roman" w:hAnsi="Times New Roman" w:cs="Times New Roman"/>
+          <w:sz w:val="24"/>
+          <w:szCs w:val="24"/>
+          <w:lang w:val="es-ES"/>
+        </w:rPr>
+        <w:t xml:space="preserve"> “UC2 – </w:t>
+      </w:r>
+      <w:r>
+        <w:rPr>
+          <w:rFonts w:ascii="Times New Roman" w:eastAsia="Times New Roman" w:hAnsi="Times New Roman" w:cs="Times New Roman"/>
+          <w:sz w:val="24"/>
+          <w:szCs w:val="24"/>
+          <w:lang w:val="es-ES"/>
+        </w:rPr>
+        <w:t>Aplicación .</w:t>
+      </w:r>
+      <w:proofErr w:type="spellStart"/>
+      <w:r>
+        <w:rPr>
+          <w:rFonts w:ascii="Times New Roman" w:eastAsia="Times New Roman" w:hAnsi="Times New Roman" w:cs="Times New Roman"/>
+          <w:sz w:val="24"/>
+          <w:szCs w:val="24"/>
+          <w:lang w:val="es-ES"/>
+        </w:rPr>
+        <w:t>py</w:t>
+      </w:r>
+      <w:proofErr w:type="spellEnd"/>
+      <w:r>
+        <w:rPr>
+          <w:rFonts w:ascii="Times New Roman" w:eastAsia="Times New Roman" w:hAnsi="Times New Roman" w:cs="Times New Roman"/>
+          <w:sz w:val="24"/>
+          <w:szCs w:val="24"/>
+          <w:lang w:val="es-ES"/>
+        </w:rPr>
+        <w:t xml:space="preserve"> de Edgar Cusi</w:t>
+      </w:r>
+      <w:r>
+        <w:rPr>
+          <w:rFonts w:ascii="Times New Roman" w:eastAsia="Times New Roman" w:hAnsi="Times New Roman" w:cs="Times New Roman"/>
+          <w:sz w:val="24"/>
+          <w:szCs w:val="24"/>
+          <w:lang w:val="es-ES"/>
+        </w:rPr>
+        <w:t>”</w:t>
+      </w:r>
+    </w:p>
+    <w:p>
+      <w:pPr>
+        <w:rPr>
+          <w:lang w:val="es-ES"/>
+        </w:rPr>
+      </w:pPr>
+    </w:p>
     <w:sectPr>
       <w:pgSz w:w="12240" w:h="15840"/>
       <w:pgMar w:top="1417" w:right="1701" w:bottom="1417" w:left="1701" w:header="708" w:footer="708" w:gutter="0"/>
@@ -1829,6 +2517,232 @@
 <file path=word/numbering.xml><?xml version="1.0" encoding="utf-8"?>
 <w:numbering xmlns:wpc="http://schemas.microsoft.com/office/word/2010/wordprocessingCanvas" xmlns:cx="http://schemas.microsoft.com/office/drawing/2014/chartex" xmlns:cx1="http://schemas.microsoft.com/office/drawing/2015/9/8/chartex" xmlns:cx2="http://schemas.microsoft.com/office/drawing/2015/10/21/chartex" xmlns:cx3="http://schemas.microsoft.com/office/drawing/2016/5/9/chartex" xmlns:cx4="http://schemas.microsoft.com/office/drawing/2016/5/10/chartex" xmlns:cx5="http://schemas.microsoft.com/office/drawing/2016/5/11/chartex" xmlns:cx6="http://schemas.microsoft.com/office/drawing/2016/5/12/chartex" xmlns:cx7="http://schemas.microsoft.com/office/drawing/2016/5/13/chartex" xmlns:cx8="http://schemas.microsoft.com/office/drawing/2016/5/14/chartex" xmlns:mc="http://schemas.openxmlformats.org/markup-compatibility/2006" xmlns:aink="http://schemas.microsoft.com/office/drawing/2016/ink" xmlns:am3d="http://schemas.microsoft.com/office/drawing/2017/model3d" xmlns:o="urn:schemas-microsoft-com:office:office" xmlns:oel="http://schemas.microsoft.com/office/2019/extlst" xmlns:r="http://schemas.openxmlformats.org/officeDocument/2006/relationships" xmlns:m="http://schemas.openxmlformats.org/officeDocument/2006/math" xmlns:v="urn:schemas-microsoft-com:vml" xmlns:wp14="http://schemas.microsoft.com/office/word/2010/wordprocessingDrawing" xmlns:wp="http://schemas.openxmlformats.org/drawingml/2006/wordprocessingDrawing" xmlns:w10="urn:schemas-microsoft-com:office:word" xmlns:w="http://schemas.openxmlformats.org/wordprocessingml/2006/main" xmlns:w14="http://schemas.microsoft.com/office/word/2010/wordml" xmlns:w15="http://schemas.microsoft.com/office/word/2012/wordml" xmlns:w16cex="http://schemas.microsoft.com/office/word/2018/wordml/cex" xmlns:w16cid="http://schemas.microsoft.com/office/word/2016/wordml/cid" xmlns:w16="http://schemas.microsoft.com/office/word/2018/wordml" xmlns:w16sdtdh="http://schemas.microsoft.com/office/word/2020/wordml/sdtdatahash" xmlns:w16se="http://schemas.microsoft.com/office/word/2015/wordml/symex" xmlns:wpg="http://schemas.microsoft.com/office/word/2010/wordprocessingGroup" xmlns:wpi="http://schemas.microsoft.com/office/word/2010/wordprocessingInk" xmlns:wne="http://schemas.microsoft.com/office/word/2006/wordml" xmlns:wps="http://schemas.microsoft.com/office/word/2010/wordprocessingShape" mc:Ignorable="w14 w15 w16se w16cid w16 w16cex w16sdtdh wp14">
   <w:abstractNum w:abstractNumId="0" w15:restartNumberingAfterBreak="0">
+    <w:nsid w:val="0968117F"/>
+    <w:multiLevelType w:val="multilevel"/>
+    <w:tmpl w:val="F38E54B2"/>
+    <w:lvl w:ilvl="0">
+      <w:start w:val="1"/>
+      <w:numFmt w:val="decimal"/>
+      <w:lvlText w:val="%1."/>
+      <w:lvlJc w:val="left"/>
+      <w:pPr>
+        <w:tabs>
+          <w:tab w:val="num" w:pos="644"/>
+        </w:tabs>
+        <w:ind w:left="644" w:hanging="360"/>
+      </w:pPr>
+    </w:lvl>
+    <w:lvl w:ilvl="1">
+      <w:start w:val="1"/>
+      <w:numFmt w:val="decimal"/>
+      <w:lvlText w:val="%2."/>
+      <w:lvlJc w:val="left"/>
+      <w:pPr>
+        <w:tabs>
+          <w:tab w:val="num" w:pos="1364"/>
+        </w:tabs>
+        <w:ind w:left="1364" w:hanging="360"/>
+      </w:pPr>
+    </w:lvl>
+    <w:lvl w:ilvl="2" w:tentative="1">
+      <w:start w:val="1"/>
+      <w:numFmt w:val="decimal"/>
+      <w:lvlText w:val="%3."/>
+      <w:lvlJc w:val="left"/>
+      <w:pPr>
+        <w:tabs>
+          <w:tab w:val="num" w:pos="2084"/>
+        </w:tabs>
+        <w:ind w:left="2084" w:hanging="360"/>
+      </w:pPr>
+    </w:lvl>
+    <w:lvl w:ilvl="3" w:tentative="1">
+      <w:start w:val="1"/>
+      <w:numFmt w:val="decimal"/>
+      <w:lvlText w:val="%4."/>
+      <w:lvlJc w:val="left"/>
+      <w:pPr>
+        <w:tabs>
+          <w:tab w:val="num" w:pos="2804"/>
+        </w:tabs>
+        <w:ind w:left="2804" w:hanging="360"/>
+      </w:pPr>
+    </w:lvl>
+    <w:lvl w:ilvl="4" w:tentative="1">
+      <w:start w:val="1"/>
+      <w:numFmt w:val="decimal"/>
+      <w:lvlText w:val="%5."/>
+      <w:lvlJc w:val="left"/>
+      <w:pPr>
+        <w:tabs>
+          <w:tab w:val="num" w:pos="3524"/>
+        </w:tabs>
+        <w:ind w:left="3524" w:hanging="360"/>
+      </w:pPr>
+    </w:lvl>
+    <w:lvl w:ilvl="5" w:tentative="1">
+      <w:start w:val="1"/>
+      <w:numFmt w:val="decimal"/>
+      <w:lvlText w:val="%6."/>
+      <w:lvlJc w:val="left"/>
+      <w:pPr>
+        <w:tabs>
+          <w:tab w:val="num" w:pos="4244"/>
+        </w:tabs>
+        <w:ind w:left="4244" w:hanging="360"/>
+      </w:pPr>
+    </w:lvl>
+    <w:lvl w:ilvl="6" w:tentative="1">
+      <w:start w:val="1"/>
+      <w:numFmt w:val="decimal"/>
+      <w:lvlText w:val="%7."/>
+      <w:lvlJc w:val="left"/>
+      <w:pPr>
+        <w:tabs>
+          <w:tab w:val="num" w:pos="4964"/>
+        </w:tabs>
+        <w:ind w:left="4964" w:hanging="360"/>
+      </w:pPr>
+    </w:lvl>
+    <w:lvl w:ilvl="7" w:tentative="1">
+      <w:start w:val="1"/>
+      <w:numFmt w:val="decimal"/>
+      <w:lvlText w:val="%8."/>
+      <w:lvlJc w:val="left"/>
+      <w:pPr>
+        <w:tabs>
+          <w:tab w:val="num" w:pos="5684"/>
+        </w:tabs>
+        <w:ind w:left="5684" w:hanging="360"/>
+      </w:pPr>
+    </w:lvl>
+    <w:lvl w:ilvl="8" w:tentative="1">
+      <w:start w:val="1"/>
+      <w:numFmt w:val="decimal"/>
+      <w:lvlText w:val="%9."/>
+      <w:lvlJc w:val="left"/>
+      <w:pPr>
+        <w:tabs>
+          <w:tab w:val="num" w:pos="6404"/>
+        </w:tabs>
+        <w:ind w:left="6404" w:hanging="360"/>
+      </w:pPr>
+    </w:lvl>
+  </w:abstractNum>
+  <w:abstractNum w:abstractNumId="1" w15:restartNumberingAfterBreak="0">
+    <w:nsid w:val="2EAC28F1"/>
+    <w:multiLevelType w:val="multilevel"/>
+    <w:tmpl w:val="F38E54B2"/>
+    <w:lvl w:ilvl="0">
+      <w:start w:val="1"/>
+      <w:numFmt w:val="decimal"/>
+      <w:lvlText w:val="%1."/>
+      <w:lvlJc w:val="left"/>
+      <w:pPr>
+        <w:tabs>
+          <w:tab w:val="num" w:pos="644"/>
+        </w:tabs>
+        <w:ind w:left="644" w:hanging="360"/>
+      </w:pPr>
+    </w:lvl>
+    <w:lvl w:ilvl="1">
+      <w:start w:val="1"/>
+      <w:numFmt w:val="decimal"/>
+      <w:lvlText w:val="%2."/>
+      <w:lvlJc w:val="left"/>
+      <w:pPr>
+        <w:tabs>
+          <w:tab w:val="num" w:pos="1364"/>
+        </w:tabs>
+        <w:ind w:left="1364" w:hanging="360"/>
+      </w:pPr>
+    </w:lvl>
+    <w:lvl w:ilvl="2" w:tentative="1">
+      <w:start w:val="1"/>
+      <w:numFmt w:val="decimal"/>
+      <w:lvlText w:val="%3."/>
+      <w:lvlJc w:val="left"/>
+      <w:pPr>
+        <w:tabs>
+          <w:tab w:val="num" w:pos="2084"/>
+        </w:tabs>
+        <w:ind w:left="2084" w:hanging="360"/>
+      </w:pPr>
+    </w:lvl>
+    <w:lvl w:ilvl="3" w:tentative="1">
+      <w:start w:val="1"/>
+      <w:numFmt w:val="decimal"/>
+      <w:lvlText w:val="%4."/>
+      <w:lvlJc w:val="left"/>
+      <w:pPr>
+        <w:tabs>
+          <w:tab w:val="num" w:pos="2804"/>
+        </w:tabs>
+        <w:ind w:left="2804" w:hanging="360"/>
+      </w:pPr>
+    </w:lvl>
+    <w:lvl w:ilvl="4" w:tentative="1">
+      <w:start w:val="1"/>
+      <w:numFmt w:val="decimal"/>
+      <w:lvlText w:val="%5."/>
+      <w:lvlJc w:val="left"/>
+      <w:pPr>
+        <w:tabs>
+          <w:tab w:val="num" w:pos="3524"/>
+        </w:tabs>
+        <w:ind w:left="3524" w:hanging="360"/>
+      </w:pPr>
+    </w:lvl>
+    <w:lvl w:ilvl="5" w:tentative="1">
+      <w:start w:val="1"/>
+      <w:numFmt w:val="decimal"/>
+      <w:lvlText w:val="%6."/>
+      <w:lvlJc w:val="left"/>
+      <w:pPr>
+        <w:tabs>
+          <w:tab w:val="num" w:pos="4244"/>
+        </w:tabs>
+        <w:ind w:left="4244" w:hanging="360"/>
+      </w:pPr>
+    </w:lvl>
+    <w:lvl w:ilvl="6" w:tentative="1">
+      <w:start w:val="1"/>
+      <w:numFmt w:val="decimal"/>
+      <w:lvlText w:val="%7."/>
+      <w:lvlJc w:val="left"/>
+      <w:pPr>
+        <w:tabs>
+          <w:tab w:val="num" w:pos="4964"/>
+        </w:tabs>
+        <w:ind w:left="4964" w:hanging="360"/>
+      </w:pPr>
+    </w:lvl>
+    <w:lvl w:ilvl="7" w:tentative="1">
+      <w:start w:val="1"/>
+      <w:numFmt w:val="decimal"/>
+      <w:lvlText w:val="%8."/>
+      <w:lvlJc w:val="left"/>
+      <w:pPr>
+        <w:tabs>
+          <w:tab w:val="num" w:pos="5684"/>
+        </w:tabs>
+        <w:ind w:left="5684" w:hanging="360"/>
+      </w:pPr>
+    </w:lvl>
+    <w:lvl w:ilvl="8" w:tentative="1">
+      <w:start w:val="1"/>
+      <w:numFmt w:val="decimal"/>
+      <w:lvlText w:val="%9."/>
+      <w:lvlJc w:val="left"/>
+      <w:pPr>
+        <w:tabs>
+          <w:tab w:val="num" w:pos="6404"/>
+        </w:tabs>
+        <w:ind w:left="6404" w:hanging="360"/>
+      </w:pPr>
+    </w:lvl>
+  </w:abstractNum>
+  <w:abstractNum w:abstractNumId="2" w15:restartNumberingAfterBreak="0">
     <w:nsid w:val="387931E3"/>
     <w:multiLevelType w:val="hybridMultilevel"/>
     <w:tmpl w:val="0A7C90F8"/>
@@ -1941,7 +2855,7 @@
       </w:rPr>
     </w:lvl>
   </w:abstractNum>
-  <w:abstractNum w:abstractNumId="1" w15:restartNumberingAfterBreak="0">
+  <w:abstractNum w:abstractNumId="3" w15:restartNumberingAfterBreak="0">
     <w:nsid w:val="4DF9106F"/>
     <w:multiLevelType w:val="multilevel"/>
     <w:tmpl w:val="30BAA65C"/>
@@ -2054,7 +2968,7 @@
       </w:pPr>
     </w:lvl>
   </w:abstractNum>
-  <w:abstractNum w:abstractNumId="2" w15:restartNumberingAfterBreak="0">
+  <w:abstractNum w:abstractNumId="4" w15:restartNumberingAfterBreak="0">
     <w:nsid w:val="59A429FD"/>
     <w:multiLevelType w:val="multilevel"/>
     <w:tmpl w:val="F38E54B2"/>
@@ -2065,9 +2979,9 @@
       <w:lvlJc w:val="left"/>
       <w:pPr>
         <w:tabs>
-          <w:tab w:val="num" w:pos="720"/>
-        </w:tabs>
-        <w:ind w:left="720" w:hanging="360"/>
+          <w:tab w:val="num" w:pos="644"/>
+        </w:tabs>
+        <w:ind w:left="644" w:hanging="360"/>
       </w:pPr>
     </w:lvl>
     <w:lvl w:ilvl="1">
@@ -2077,9 +2991,9 @@
       <w:lvlJc w:val="left"/>
       <w:pPr>
         <w:tabs>
-          <w:tab w:val="num" w:pos="1440"/>
-        </w:tabs>
-        <w:ind w:left="1440" w:hanging="360"/>
+          <w:tab w:val="num" w:pos="1364"/>
+        </w:tabs>
+        <w:ind w:left="1364" w:hanging="360"/>
       </w:pPr>
     </w:lvl>
     <w:lvl w:ilvl="2" w:tentative="1">
@@ -2089,9 +3003,9 @@
       <w:lvlJc w:val="left"/>
       <w:pPr>
         <w:tabs>
-          <w:tab w:val="num" w:pos="2160"/>
-        </w:tabs>
-        <w:ind w:left="2160" w:hanging="360"/>
+          <w:tab w:val="num" w:pos="2084"/>
+        </w:tabs>
+        <w:ind w:left="2084" w:hanging="360"/>
       </w:pPr>
     </w:lvl>
     <w:lvl w:ilvl="3" w:tentative="1">
@@ -2101,9 +3015,9 @@
       <w:lvlJc w:val="left"/>
       <w:pPr>
         <w:tabs>
-          <w:tab w:val="num" w:pos="2880"/>
-        </w:tabs>
-        <w:ind w:left="2880" w:hanging="360"/>
+          <w:tab w:val="num" w:pos="2804"/>
+        </w:tabs>
+        <w:ind w:left="2804" w:hanging="360"/>
       </w:pPr>
     </w:lvl>
     <w:lvl w:ilvl="4" w:tentative="1">
@@ -2113,9 +3027,9 @@
       <w:lvlJc w:val="left"/>
       <w:pPr>
         <w:tabs>
-          <w:tab w:val="num" w:pos="3600"/>
-        </w:tabs>
-        <w:ind w:left="3600" w:hanging="360"/>
+          <w:tab w:val="num" w:pos="3524"/>
+        </w:tabs>
+        <w:ind w:left="3524" w:hanging="360"/>
       </w:pPr>
     </w:lvl>
     <w:lvl w:ilvl="5" w:tentative="1">
@@ -2125,9 +3039,9 @@
       <w:lvlJc w:val="left"/>
       <w:pPr>
         <w:tabs>
-          <w:tab w:val="num" w:pos="4320"/>
-        </w:tabs>
-        <w:ind w:left="4320" w:hanging="360"/>
+          <w:tab w:val="num" w:pos="4244"/>
+        </w:tabs>
+        <w:ind w:left="4244" w:hanging="360"/>
       </w:pPr>
     </w:lvl>
     <w:lvl w:ilvl="6" w:tentative="1">
@@ -2137,9 +3051,9 @@
       <w:lvlJc w:val="left"/>
       <w:pPr>
         <w:tabs>
-          <w:tab w:val="num" w:pos="5040"/>
-        </w:tabs>
-        <w:ind w:left="5040" w:hanging="360"/>
+          <w:tab w:val="num" w:pos="4964"/>
+        </w:tabs>
+        <w:ind w:left="4964" w:hanging="360"/>
       </w:pPr>
     </w:lvl>
     <w:lvl w:ilvl="7" w:tentative="1">
@@ -2149,9 +3063,9 @@
       <w:lvlJc w:val="left"/>
       <w:pPr>
         <w:tabs>
-          <w:tab w:val="num" w:pos="5760"/>
-        </w:tabs>
-        <w:ind w:left="5760" w:hanging="360"/>
+          <w:tab w:val="num" w:pos="5684"/>
+        </w:tabs>
+        <w:ind w:left="5684" w:hanging="360"/>
       </w:pPr>
     </w:lvl>
     <w:lvl w:ilvl="8" w:tentative="1">
@@ -2161,13 +3075,13 @@
       <w:lvlJc w:val="left"/>
       <w:pPr>
         <w:tabs>
-          <w:tab w:val="num" w:pos="6480"/>
-        </w:tabs>
-        <w:ind w:left="6480" w:hanging="360"/>
+          <w:tab w:val="num" w:pos="6404"/>
+        </w:tabs>
+        <w:ind w:left="6404" w:hanging="360"/>
       </w:pPr>
     </w:lvl>
   </w:abstractNum>
-  <w:abstractNum w:abstractNumId="3" w15:restartNumberingAfterBreak="0">
+  <w:abstractNum w:abstractNumId="5" w15:restartNumberingAfterBreak="0">
     <w:nsid w:val="5BA50883"/>
     <w:multiLevelType w:val="hybridMultilevel"/>
     <w:tmpl w:val="5982697C"/>
@@ -2281,14 +3195,14 @@
     </w:lvl>
   </w:abstractNum>
   <w:num w:numId="1" w16cid:durableId="736904487">
-    <w:abstractNumId w:val="2"/>
+    <w:abstractNumId w:val="4"/>
   </w:num>
   <w:num w:numId="2" w16cid:durableId="781262959">
-    <w:abstractNumId w:val="2"/>
+    <w:abstractNumId w:val="4"/>
     <w:lvlOverride w:ilvl="0"/>
   </w:num>
   <w:num w:numId="3" w16cid:durableId="1620339539">
-    <w:abstractNumId w:val="1"/>
+    <w:abstractNumId w:val="3"/>
     <w:lvlOverride w:ilvl="0">
       <w:lvl w:ilvl="0">
         <w:numFmt w:val="lowerLetter"/>
@@ -2298,13 +3212,19 @@
     </w:lvlOverride>
   </w:num>
   <w:num w:numId="4" w16cid:durableId="663317516">
-    <w:abstractNumId w:val="3"/>
+    <w:abstractNumId w:val="5"/>
   </w:num>
   <w:num w:numId="5" w16cid:durableId="1639413618">
-    <w:abstractNumId w:val="3"/>
+    <w:abstractNumId w:val="5"/>
     <w:lvlOverride w:ilvl="0"/>
   </w:num>
   <w:num w:numId="6" w16cid:durableId="1362125666">
+    <w:abstractNumId w:val="2"/>
+  </w:num>
+  <w:num w:numId="7" w16cid:durableId="1750155668">
+    <w:abstractNumId w:val="1"/>
+  </w:num>
+  <w:num w:numId="8" w16cid:durableId="1686243818">
     <w:abstractNumId w:val="0"/>
   </w:num>
 </w:numbering>
@@ -2704,6 +3624,7 @@
   <w:style w:type="paragraph" w:default="1" w:styleId="Normal">
     <w:name w:val="Normal"/>
     <w:qFormat/>
+    <w:rsid w:val="00525DEE"/>
   </w:style>
   <w:style w:type="character" w:default="1" w:styleId="Fuentedeprrafopredeter">
     <w:name w:val="Default Paragraph Font"/>

</xml_diff>

<commit_message>
UC2 - Terminado PDF de Edgar Cusi
</commit_message>
<xml_diff>
--- a/SEMANA07/UC2/00352571007IS06S11072146UnidaddeCompetencia2.docx
+++ b/SEMANA07/UC2/00352571007IS06S11072146UnidaddeCompetencia2.docx
@@ -2465,7 +2465,7 @@
           <w:szCs w:val="24"/>
           <w:lang w:val="es-ES"/>
         </w:rPr>
-        <w:t>Aplicación .</w:t>
+        <w:t xml:space="preserve">Terminado </w:t>
       </w:r>
       <w:proofErr w:type="spellStart"/>
       <w:r>
@@ -2475,7 +2475,7 @@
           <w:szCs w:val="24"/>
           <w:lang w:val="es-ES"/>
         </w:rPr>
-        <w:t>py</w:t>
+        <w:t>word</w:t>
       </w:r>
       <w:proofErr w:type="spellEnd"/>
       <w:r>
@@ -2496,6 +2496,104 @@
         </w:rPr>
         <w:t>”</w:t>
       </w:r>
+    </w:p>
+    <w:p>
+      <w:pPr>
+        <w:rPr>
+          <w:lang w:val="es-ES"/>
+        </w:rPr>
+      </w:pPr>
+      <w:r>
+        <w:rPr>
+          <w:lang w:val="es-ES"/>
+        </w:rPr>
+        <w:drawing>
+          <wp:inline distT="0" distB="0" distL="0" distR="0" wp14:anchorId="0C6B8F8D" wp14:editId="0F268E5C">
+            <wp:extent cx="5612130" cy="2555875"/>
+            <wp:effectExtent l="0" t="0" r="7620" b="0"/>
+            <wp:docPr id="7" name="Imagen 7" descr="Texto&#10;&#10;Descripción generada automáticamente"/>
+            <wp:cNvGraphicFramePr>
+              <a:graphicFrameLocks xmlns:a="http://schemas.openxmlformats.org/drawingml/2006/main" noChangeAspect="1"/>
+            </wp:cNvGraphicFramePr>
+            <a:graphic xmlns:a="http://schemas.openxmlformats.org/drawingml/2006/main">
+              <a:graphicData uri="http://schemas.openxmlformats.org/drawingml/2006/picture">
+                <pic:pic xmlns:pic="http://schemas.openxmlformats.org/drawingml/2006/picture">
+                  <pic:nvPicPr>
+                    <pic:cNvPr id="7" name="Imagen 7" descr="Texto&#10;&#10;Descripción generada automáticamente"/>
+                    <pic:cNvPicPr/>
+                  </pic:nvPicPr>
+                  <pic:blipFill>
+                    <a:blip r:embed="rId11"/>
+                    <a:stretch>
+                      <a:fillRect/>
+                    </a:stretch>
+                  </pic:blipFill>
+                  <pic:spPr>
+                    <a:xfrm>
+                      <a:off x="0" y="0"/>
+                      <a:ext cx="5612130" cy="2555875"/>
+                    </a:xfrm>
+                    <a:prstGeom prst="rect">
+                      <a:avLst/>
+                    </a:prstGeom>
+                  </pic:spPr>
+                </pic:pic>
+              </a:graphicData>
+            </a:graphic>
+          </wp:inline>
+        </w:drawing>
+      </w:r>
+    </w:p>
+    <w:p>
+      <w:pPr>
+        <w:rPr>
+          <w:lang w:val="es-ES"/>
+        </w:rPr>
+      </w:pPr>
+    </w:p>
+    <w:p>
+      <w:pPr>
+        <w:rPr>
+          <w:lang w:val="es-ES"/>
+        </w:rPr>
+      </w:pPr>
+      <w:r>
+        <w:rPr>
+          <w:lang w:val="es-ES"/>
+        </w:rPr>
+        <w:t xml:space="preserve">Link del </w:t>
+      </w:r>
+      <w:proofErr w:type="spellStart"/>
+      <w:r>
+        <w:rPr>
+          <w:lang w:val="es-ES"/>
+        </w:rPr>
+        <w:t>github</w:t>
+      </w:r>
+      <w:proofErr w:type="spellEnd"/>
+    </w:p>
+    <w:p>
+      <w:pPr>
+        <w:rPr>
+          <w:lang w:val="es-ES"/>
+        </w:rPr>
+      </w:pPr>
+      <w:hyperlink r:id="rId12" w:history="1">
+        <w:r>
+          <w:rPr>
+            <w:rStyle w:val="Hipervnculo"/>
+            <w:lang w:val="es-ES"/>
+          </w:rPr>
+          <w:t>https://github.com/CusiTEC/2022-LP3-CUSI-OSCCORIMA-EDGAR-RAUL.git</w:t>
+        </w:r>
+      </w:hyperlink>
+    </w:p>
+    <w:p>
+      <w:pPr>
+        <w:rPr>
+          <w:lang w:val="es-ES"/>
+        </w:rPr>
+      </w:pPr>
     </w:p>
     <w:p>
       <w:pPr>
@@ -3624,7 +3722,7 @@
   <w:style w:type="paragraph" w:default="1" w:styleId="Normal">
     <w:name w:val="Normal"/>
     <w:qFormat/>
-    <w:rsid w:val="00525DEE"/>
+    <w:rsid w:val="0077025D"/>
   </w:style>
   <w:style w:type="character" w:default="1" w:styleId="Fuentedeprrafopredeter">
     <w:name w:val="Default Paragraph Font"/>
@@ -3679,6 +3777,29 @@
       <w:ind w:left="720"/>
       <w:contextualSpacing/>
     </w:pPr>
+  </w:style>
+  <w:style w:type="character" w:styleId="Hipervnculo">
+    <w:name w:val="Hyperlink"/>
+    <w:basedOn w:val="Fuentedeprrafopredeter"/>
+    <w:uiPriority w:val="99"/>
+    <w:unhideWhenUsed/>
+    <w:rsid w:val="0077025D"/>
+    <w:rPr>
+      <w:color w:val="0563C1" w:themeColor="hyperlink"/>
+      <w:u w:val="single"/>
+    </w:rPr>
+  </w:style>
+  <w:style w:type="character" w:styleId="Mencinsinresolver">
+    <w:name w:val="Unresolved Mention"/>
+    <w:basedOn w:val="Fuentedeprrafopredeter"/>
+    <w:uiPriority w:val="99"/>
+    <w:semiHidden/>
+    <w:unhideWhenUsed/>
+    <w:rsid w:val="0077025D"/>
+    <w:rPr>
+      <w:color w:val="605E5C"/>
+      <w:shd w:val="clear" w:color="auto" w:fill="E1DFDD"/>
+    </w:rPr>
   </w:style>
 </w:styles>
 </file>

</xml_diff>